<commit_message>
add use cases diagram
</commit_message>
<xml_diff>
--- a/report/2023_КЭ-403_ДегтяревВА.docx
+++ b/report/2023_КЭ-403_ДегтяревВА.docx
@@ -15,11 +15,11 @@
           <w:sz w:val="24"/>
         </w:rPr>
       </w:pPr>
-      <w:bookmarkStart w:id="0" w:name="_Toc41179884"/>
-      <w:bookmarkStart w:id="1" w:name="_Toc40986560"/>
+      <w:bookmarkStart w:id="0" w:name="_Toc36061214"/>
+      <w:bookmarkStart w:id="1" w:name="_Toc36061452"/>
       <w:bookmarkStart w:id="2" w:name="_Toc40985620"/>
-      <w:bookmarkStart w:id="3" w:name="_Toc36061452"/>
-      <w:bookmarkStart w:id="4" w:name="_Toc36061214"/>
+      <w:bookmarkStart w:id="3" w:name="_Toc40986560"/>
+      <w:bookmarkStart w:id="4" w:name="_Toc41179884"/>
       <w:r>
         <w:rPr>
           <w:color w:val="000000"/>
@@ -5794,7 +5794,7 @@
           <w:szCs w:val="28"/>
           <w:lang w:eastAsia="ja-JP"/>
         </w:rPr>
-        <w:t xml:space="preserve">Целью данной работы является разработка </w:t>
+        <w:t>Целью данной работы является разработка системы</w:t>
       </w:r>
       <w:r>
         <w:rPr>
@@ -5802,7 +5802,7 @@
           <w:szCs w:val="28"/>
           <w:lang w:eastAsia="ja-JP"/>
         </w:rPr>
-        <w:t>системы</w:t>
+        <w:t xml:space="preserve"> для анализа географически-распределенных данных на платформе PySyft</w:t>
       </w:r>
       <w:r>
         <w:rPr>
@@ -5810,7 +5810,7 @@
           <w:szCs w:val="28"/>
           <w:lang w:eastAsia="ja-JP"/>
         </w:rPr>
-        <w:t xml:space="preserve"> для анализа географически-распределенных данных на платформе PySyft</w:t>
+        <w:t>. Система представляет собой</w:t>
       </w:r>
       <w:r>
         <w:rPr>
@@ -5818,7 +5818,7 @@
           <w:szCs w:val="28"/>
           <w:lang w:eastAsia="ja-JP"/>
         </w:rPr>
-        <w:t>. Система представляет собой</w:t>
+        <w:t xml:space="preserve"> децентрализованное приложение, которое будет предоставлять </w:t>
       </w:r>
       <w:r>
         <w:rPr>
@@ -5826,7 +5826,7 @@
           <w:szCs w:val="28"/>
           <w:lang w:eastAsia="ja-JP"/>
         </w:rPr>
-        <w:t xml:space="preserve"> децентрализованное приложение, которое будет предоставлять </w:t>
+        <w:t>одноранговую </w:t>
       </w:r>
       <w:r>
         <w:rPr>
@@ -5834,23 +5834,7 @@
           <w:szCs w:val="28"/>
           <w:lang w:eastAsia="ja-JP"/>
         </w:rPr>
-        <w:t>одноранговую </w:t>
-      </w:r>
-      <w:r>
-        <w:rPr>
-          <w:sz w:val="28"/>
-          <w:szCs w:val="28"/>
-          <w:lang w:eastAsia="ja-JP"/>
-        </w:rPr>
-        <w:t>сеть для владельцев данных и аналитиков данных. В рамках данной работы будет создано 6 узлов с данными. Также будет создан 1 узел для анализа данных, которые расположены на других</w:t>
-      </w:r>
-      <w:r>
-        <w:rPr>
-          <w:sz w:val="28"/>
-          <w:szCs w:val="28"/>
-          <w:lang w:eastAsia="ja-JP"/>
-        </w:rPr>
-        <w:t xml:space="preserve"> узлах.</w:t>
+        <w:t>сеть для владельцев данных и аналитиков данных.</w:t>
       </w:r>
     </w:p>
     <w:p>
@@ -5868,10 +5852,25 @@
         <w:rPr>
           <w:sz w:val="28"/>
           <w:szCs w:val="28"/>
-          <w:highlight w:val="yellow"/>
           <w:lang w:eastAsia="ja-JP"/>
         </w:rPr>
-        <w:t>Дописать</w:t>
+        <w:t>Владелец данных с</w:t>
+      </w:r>
+      <w:r>
+        <w:rPr>
+          <w:sz w:val="28"/>
+          <w:szCs w:val="28"/>
+          <w:lang w:eastAsia="ja-JP"/>
+        </w:rPr>
+        <w:t xml:space="preserve"> помощью приложения</w:t>
+      </w:r>
+      <w:r>
+        <w:rPr>
+          <w:sz w:val="28"/>
+          <w:szCs w:val="28"/>
+          <w:lang w:eastAsia="ja-JP"/>
+        </w:rPr>
+        <w:t xml:space="preserve"> сможет создать узел внутри целостной одноранговой сети, загружать и управлять данными, расположенными на этом узле.</w:t>
       </w:r>
     </w:p>
     <w:p>
@@ -5889,10 +5888,53 @@
         <w:rPr>
           <w:sz w:val="28"/>
           <w:szCs w:val="28"/>
-          <w:highlight w:val="yellow"/>
           <w:lang w:eastAsia="ja-JP"/>
         </w:rPr>
-        <w:t>Ав</w:t>
+        <w:t>Аналитик данных с</w:t>
+      </w:r>
+      <w:r>
+        <w:rPr>
+          <w:sz w:val="28"/>
+          <w:szCs w:val="28"/>
+          <w:lang w:eastAsia="ja-JP"/>
+        </w:rPr>
+        <w:t xml:space="preserve"> помощью приложения</w:t>
+      </w:r>
+      <w:r>
+        <w:rPr>
+          <w:sz w:val="28"/>
+          <w:szCs w:val="28"/>
+          <w:lang w:eastAsia="ja-JP"/>
+        </w:rPr>
+        <w:t xml:space="preserve"> сможет подключаться к различным узлам внутри сети и проводить аналитические операции на основе данных, расположенным на этих узлах.</w:t>
+      </w:r>
+    </w:p>
+    <w:p>
+      <w:pPr>
+        <w:spacing w:line="360" w:lineRule="auto"/>
+        <w:ind w:firstLine="709"/>
+        <w:jc w:val="both"/>
+        <w:rPr>
+          <w:sz w:val="28"/>
+          <w:szCs w:val="28"/>
+          <w:lang w:eastAsia="ja-JP"/>
+        </w:rPr>
+      </w:pPr>
+      <w:r>
+        <w:rPr>
+          <w:sz w:val="28"/>
+          <w:szCs w:val="28"/>
+          <w:lang w:eastAsia="ja-JP"/>
+        </w:rPr>
+        <w:t>В рамках данной работы будет создано 6 узлов с данными. Также будет создан 1 узел для анализа данных, которые расположены на других</w:t>
+      </w:r>
+      <w:r>
+        <w:rPr>
+          <w:sz w:val="28"/>
+          <w:szCs w:val="28"/>
+          <w:lang w:eastAsia="ja-JP"/>
+        </w:rPr>
+        <w:t xml:space="preserve"> узлах.</w:t>
       </w:r>
     </w:p>
     <w:p>
@@ -5953,23 +5995,7 @@
           <w:szCs w:val="28"/>
           <w:lang w:eastAsia="ja-JP"/>
         </w:rPr>
-        <w:t>Можно выделить следующий набор фун</w:t>
-      </w:r>
-      <w:r>
-        <w:rPr>
-          <w:sz w:val="28"/>
-          <w:szCs w:val="28"/>
-          <w:lang w:eastAsia="ja-JP"/>
-        </w:rPr>
-        <w:t>кциональных требований к системе</w:t>
-      </w:r>
-      <w:r>
-        <w:rPr>
-          <w:sz w:val="28"/>
-          <w:szCs w:val="28"/>
-          <w:lang w:eastAsia="ja-JP"/>
-        </w:rPr>
-        <w:t>.</w:t>
+        <w:t>Можно выделить следующий набор функциональных требований к системе.</w:t>
       </w:r>
     </w:p>
     <w:p>
@@ -5997,7 +6023,7 @@
           <w:szCs w:val="28"/>
           <w:lang w:eastAsia="ja-JP"/>
         </w:rPr>
-        <w:t xml:space="preserve">Система </w:t>
+        <w:t xml:space="preserve">Система должна предоставлять </w:t>
       </w:r>
       <w:r>
         <w:rPr>
@@ -6005,31 +6031,7 @@
           <w:szCs w:val="28"/>
           <w:lang w:eastAsia="ja-JP"/>
         </w:rPr>
-        <w:t xml:space="preserve">должна предоставлять </w:t>
-      </w:r>
-      <w:r>
-        <w:rPr>
-          <w:sz w:val="28"/>
-          <w:szCs w:val="28"/>
-          <w:lang w:eastAsia="ja-JP"/>
-        </w:rPr>
-        <w:t>владельцу</w:t>
-      </w:r>
-      <w:r>
-        <w:rPr>
-          <w:sz w:val="28"/>
-          <w:szCs w:val="28"/>
-          <w:lang w:eastAsia="ja-JP"/>
-        </w:rPr>
-        <w:t xml:space="preserve"> данных</w:t>
-      </w:r>
-      <w:r>
-        <w:rPr>
-          <w:sz w:val="28"/>
-          <w:szCs w:val="28"/>
-          <w:lang w:eastAsia="ja-JP"/>
-        </w:rPr>
-        <w:t xml:space="preserve"> возможность запустить узел в одноранговой сети</w:t>
+        <w:t>владельцу данных возможность запустить узел в одноранговой сети</w:t>
       </w:r>
       <w:r>
         <w:rPr>
@@ -6065,39 +6067,7 @@
           <w:szCs w:val="28"/>
           <w:lang w:eastAsia="ja-JP"/>
         </w:rPr>
-        <w:t>Система должна предоставлять владельцу данных</w:t>
-      </w:r>
-      <w:r>
-        <w:rPr>
-          <w:sz w:val="28"/>
-          <w:szCs w:val="28"/>
-          <w:lang w:eastAsia="ja-JP"/>
-        </w:rPr>
-        <w:t xml:space="preserve"> возможность</w:t>
-      </w:r>
-      <w:r>
-        <w:rPr>
-          <w:sz w:val="28"/>
-          <w:szCs w:val="28"/>
-          <w:lang w:eastAsia="ja-JP"/>
-        </w:rPr>
-        <w:t xml:space="preserve"> </w:t>
-      </w:r>
-      <w:r>
-        <w:rPr>
-          <w:sz w:val="28"/>
-          <w:szCs w:val="28"/>
-          <w:lang w:eastAsia="ja-JP"/>
-        </w:rPr>
-        <w:t>загрузить данные на созданный им</w:t>
-      </w:r>
-      <w:r>
-        <w:rPr>
-          <w:sz w:val="28"/>
-          <w:szCs w:val="28"/>
-          <w:lang w:eastAsia="ja-JP"/>
-        </w:rPr>
-        <w:t xml:space="preserve"> узел в одноранговой сети.</w:t>
+        <w:t>Система должна предоставлять владельцу данных возможность загрузить данные на созданный им узел в одноранговой сети.</w:t>
       </w:r>
     </w:p>
     <w:p>
@@ -6125,71 +6095,7 @@
           <w:szCs w:val="28"/>
           <w:lang w:eastAsia="ja-JP"/>
         </w:rPr>
-        <w:t>Система должна предоставлять владельцу данных</w:t>
-      </w:r>
-      <w:r>
-        <w:rPr>
-          <w:sz w:val="28"/>
-          <w:szCs w:val="28"/>
-          <w:lang w:eastAsia="ja-JP"/>
-        </w:rPr>
-        <w:t xml:space="preserve"> возможность</w:t>
-      </w:r>
-      <w:r>
-        <w:rPr>
-          <w:sz w:val="28"/>
-          <w:szCs w:val="28"/>
-          <w:lang w:eastAsia="ja-JP"/>
-        </w:rPr>
-        <w:t xml:space="preserve"> </w:t>
-      </w:r>
-      <w:r>
-        <w:rPr>
-          <w:sz w:val="28"/>
-          <w:szCs w:val="28"/>
-          <w:lang w:eastAsia="ja-JP"/>
-        </w:rPr>
-        <w:t>удалить</w:t>
-      </w:r>
-      <w:r>
-        <w:rPr>
-          <w:sz w:val="28"/>
-          <w:szCs w:val="28"/>
-          <w:lang w:eastAsia="ja-JP"/>
-        </w:rPr>
-        <w:t xml:space="preserve"> данные</w:t>
-      </w:r>
-      <w:r>
-        <w:rPr>
-          <w:sz w:val="28"/>
-          <w:szCs w:val="28"/>
-          <w:lang w:eastAsia="ja-JP"/>
-        </w:rPr>
-        <w:t xml:space="preserve"> на созданном</w:t>
-      </w:r>
-      <w:r>
-        <w:rPr>
-          <w:sz w:val="28"/>
-          <w:szCs w:val="28"/>
-          <w:lang w:eastAsia="ja-JP"/>
-        </w:rPr>
-        <w:t xml:space="preserve"> им</w:t>
-      </w:r>
-      <w:r>
-        <w:rPr>
-          <w:sz w:val="28"/>
-          <w:szCs w:val="28"/>
-          <w:lang w:eastAsia="ja-JP"/>
-        </w:rPr>
-        <w:t xml:space="preserve"> узле</w:t>
-      </w:r>
-      <w:r>
-        <w:rPr>
-          <w:sz w:val="28"/>
-          <w:szCs w:val="28"/>
-          <w:lang w:eastAsia="ja-JP"/>
-        </w:rPr>
-        <w:t xml:space="preserve"> в одноранговой сети.</w:t>
+        <w:t>Система должна предоставлять владельцу данных возможность удалить данные на созданном им узле в одноранговой сети.</w:t>
       </w:r>
     </w:p>
     <w:p>
@@ -6217,23 +6123,7 @@
           <w:szCs w:val="28"/>
           <w:lang w:eastAsia="ja-JP"/>
         </w:rPr>
-        <w:t>Система должна предоставлять владельцу данных возможность</w:t>
-      </w:r>
-      <w:r>
-        <w:rPr>
-          <w:sz w:val="28"/>
-          <w:szCs w:val="28"/>
-          <w:lang w:eastAsia="ja-JP"/>
-        </w:rPr>
-        <w:t xml:space="preserve"> отключить созданный им узел</w:t>
-      </w:r>
-      <w:r>
-        <w:rPr>
-          <w:sz w:val="28"/>
-          <w:szCs w:val="28"/>
-          <w:lang w:eastAsia="ja-JP"/>
-        </w:rPr>
-        <w:t xml:space="preserve"> в одноранговой сети.</w:t>
+        <w:t>Система должна предоставлять владельцу данных возможность отключить созданный им узел в одноранговой сети.</w:t>
       </w:r>
     </w:p>
     <w:p>
@@ -6261,23 +6151,7 @@
           <w:szCs w:val="28"/>
           <w:lang w:eastAsia="ja-JP"/>
         </w:rPr>
-        <w:t xml:space="preserve">Система должна предоставлять владельцу данных возможность </w:t>
-      </w:r>
-      <w:r>
-        <w:rPr>
-          <w:sz w:val="28"/>
-          <w:szCs w:val="28"/>
-          <w:lang w:eastAsia="ja-JP"/>
-        </w:rPr>
-        <w:t>указать, к каким данные, среди тех, которые владелец данных разместил на узле, ограничивать доступ для аналитика данных</w:t>
-      </w:r>
-      <w:r>
-        <w:rPr>
-          <w:sz w:val="28"/>
-          <w:szCs w:val="28"/>
-          <w:lang w:eastAsia="ja-JP"/>
-        </w:rPr>
-        <w:t>.</w:t>
+        <w:t>Система должна предоставлять владельцу данных возможность указать, к каким данные, среди тех, которые владелец данных разместил на узле, ограничивать доступ для аналитика данных.</w:t>
       </w:r>
     </w:p>
     <w:p>
@@ -6305,23 +6179,8 @@
           <w:szCs w:val="28"/>
           <w:lang w:eastAsia="ja-JP"/>
         </w:rPr>
-        <w:t xml:space="preserve">Система должна предоставлять аналитику данных </w:t>
-      </w:r>
-      <w:r>
-        <w:rPr>
-          <w:sz w:val="28"/>
-          <w:szCs w:val="28"/>
-          <w:lang w:eastAsia="ja-JP"/>
-        </w:rPr>
-        <w:t>возможность использовать данные, размещенные на любых других узлах одноранговой сети</w:t>
-      </w:r>
-      <w:r>
-        <w:rPr>
-          <w:sz w:val="28"/>
-          <w:szCs w:val="28"/>
-          <w:lang w:eastAsia="ja-JP"/>
-        </w:rPr>
-        <w:t>.</w:t>
+        <w:lastRenderedPageBreak/>
+        <w:t>Система должна предоставлять аналитику данных возможность использовать данные, размещенные на любых других узлах одноранговой сети.</w:t>
       </w:r>
     </w:p>
     <w:p>
@@ -6355,7 +6214,6 @@
       <w:bookmarkStart w:id="24" w:name="_Toc126624491"/>
       <w:bookmarkStart w:id="25" w:name="_Toc127664080"/>
       <w:r>
-        <w:lastRenderedPageBreak/>
         <w:t>2</w:t>
       </w:r>
       <w:r>
@@ -6667,53 +6525,362 @@
         <w:t xml:space="preserve">Для проектирования </w:t>
       </w:r>
       <w:r>
+        <w:t xml:space="preserve">системы </w:t>
+      </w:r>
+      <w:r>
+        <w:t xml:space="preserve">был использован язык графического описания для объектного моделирования </w:t>
+      </w:r>
+      <w:r>
+        <w:rPr>
+          <w:lang w:val="en-GB"/>
+        </w:rPr>
+        <w:t>UML</w:t>
+      </w:r>
+      <w:r>
+        <w:t>.</w:t>
+      </w:r>
+      <w:r>
+        <w:t xml:space="preserve"> </w:t>
+      </w:r>
+      <w:r>
+        <w:t>Составлена диаграмма вариантов использования (рисунок 3).</w:t>
+      </w:r>
+    </w:p>
+    <w:p>
+      <w:pPr>
+        <w:pStyle w:val="ad"/>
+        <w:spacing w:after="240"/>
+        <w:ind w:left="0"/>
+        <w:jc w:val="center"/>
+        <w:rPr>
+          <w:sz w:val="28"/>
+          <w:szCs w:val="28"/>
+        </w:rPr>
+      </w:pPr>
+      <w:r>
+        <w:rPr>
+          <w:sz w:val="28"/>
+          <w:szCs w:val="28"/>
+        </w:rPr>
+        <w:lastRenderedPageBreak/>
+        <w:pict w14:anchorId="0D704D95">
+          <v:shapetype id="_x0000_t75" coordsize="21600,21600" o:spt="75" o:preferrelative="t" path="m@4@5l@4@11@9@11@9@5xe" filled="f" stroked="f">
+            <v:stroke joinstyle="miter"/>
+            <v:formulas>
+              <v:f eqn="if lineDrawn pixelLineWidth 0"/>
+              <v:f eqn="sum @0 1 0"/>
+              <v:f eqn="sum 0 0 @1"/>
+              <v:f eqn="prod @2 1 2"/>
+              <v:f eqn="prod @3 21600 pixelWidth"/>
+              <v:f eqn="prod @3 21600 pixelHeight"/>
+              <v:f eqn="sum @0 0 1"/>
+              <v:f eqn="prod @6 1 2"/>
+              <v:f eqn="prod @7 21600 pixelWidth"/>
+              <v:f eqn="sum @8 21600 0"/>
+              <v:f eqn="prod @7 21600 pixelHeight"/>
+              <v:f eqn="sum @10 21600 0"/>
+            </v:formulas>
+            <v:path o:extrusionok="f" gradientshapeok="t" o:connecttype="rect"/>
+            <o:lock v:ext="edit" aspectratio="t"/>
+          </v:shapetype>
+          <v:shape id="_x0000_i1025" type="#_x0000_t75" style="width:413.25pt;height:4in" o:bordertopcolor="yellow pure" o:borderleftcolor="yellow pure" o:borderbottomcolor="yellow pure" o:borderrightcolor="yellow pure">
+            <v:imagedata r:id="rId16" o:title="UseCases"/>
+            <w10:bordertop type="single" width="6"/>
+            <w10:borderleft type="single" width="6"/>
+            <w10:borderbottom type="single" width="6"/>
+            <w10:borderright type="single" width="6"/>
+          </v:shape>
+        </w:pict>
+      </w:r>
+    </w:p>
+    <w:p>
+      <w:pPr>
+        <w:pStyle w:val="aff4"/>
+        <w:suppressAutoHyphens/>
+        <w:ind w:firstLine="0"/>
+        <w:jc w:val="center"/>
+      </w:pPr>
+      <w:r>
+        <w:rPr>
+          <w:szCs w:val="28"/>
+        </w:rPr>
+        <w:t xml:space="preserve">Рисунок </w:t>
+      </w:r>
+      <w:r>
+        <w:rPr>
+          <w:szCs w:val="28"/>
+        </w:rPr>
+        <w:t>3</w:t>
+      </w:r>
+      <w:r>
+        <w:rPr>
+          <w:szCs w:val="28"/>
+        </w:rPr>
+        <w:t xml:space="preserve"> – Диаграмма вариантов использования </w:t>
+      </w:r>
+      <w:r>
+        <w:rPr>
+          <w:szCs w:val="28"/>
+          <w:lang w:eastAsia="ja-JP"/>
+        </w:rPr>
         <w:t>системы</w:t>
       </w:r>
       <w:r>
-        <w:t xml:space="preserve"> </w:t>
-      </w:r>
-      <w:r>
-        <w:t xml:space="preserve">был использован язык графического описания для объектного моделирования </w:t>
-      </w:r>
-      <w:r>
-        <w:rPr>
-          <w:lang w:val="en-GB"/>
-        </w:rPr>
-        <w:t>UML</w:t>
-      </w:r>
-      <w:r>
-        <w:t>.</w:t>
-      </w:r>
-      <w:r>
-        <w:t xml:space="preserve"> </w:t>
-      </w:r>
-      <w:r>
-        <w:t xml:space="preserve">Составлена диаграмма вариантов </w:t>
-      </w:r>
-      <w:r>
-        <w:t>использования (рисунок 3</w:t>
-      </w:r>
-      <w:r>
-        <w:t>).</w:t>
-      </w:r>
-    </w:p>
-    <w:p>
-      <w:pPr>
-        <w:pStyle w:val="ad"/>
+        <w:rPr>
+          <w:szCs w:val="28"/>
+          <w:lang w:eastAsia="ja-JP"/>
+        </w:rPr>
+        <w:t xml:space="preserve"> для анализа географически-распределенных данных</w:t>
+      </w:r>
+    </w:p>
+    <w:p>
+      <w:pPr>
+        <w:pStyle w:val="aff4"/>
+        <w:suppressAutoHyphens/>
+        <w:ind w:firstLine="0"/>
+        <w:jc w:val="center"/>
+        <w:rPr>
+          <w:b/>
+          <w:bCs/>
+          <w:szCs w:val="28"/>
+        </w:rPr>
+      </w:pPr>
+    </w:p>
+    <w:p>
+      <w:pPr>
+        <w:pStyle w:val="AStyle"/>
+      </w:pPr>
+      <w:r>
+        <w:t>В системе определены следующие виды акторов.</w:t>
+      </w:r>
+    </w:p>
+    <w:p>
+      <w:pPr>
+        <w:pStyle w:val="AStyle"/>
+        <w:numPr>
+          <w:ilvl w:val="0"/>
+          <w:numId w:val="47"/>
+        </w:numPr>
         <w:tabs>
           <w:tab w:val="left" w:pos="1134"/>
         </w:tabs>
-        <w:spacing w:line="360" w:lineRule="auto"/>
-        <w:ind w:left="709"/>
-        <w:jc w:val="both"/>
-        <w:rPr>
-          <w:sz w:val="28"/>
-          <w:szCs w:val="28"/>
-          <w:lang w:eastAsia="ja-JP"/>
-        </w:rPr>
-      </w:pPr>
+        <w:ind w:left="0" w:firstLine="709"/>
+      </w:pPr>
+      <w:r>
+        <w:rPr>
+          <w:i/>
+          <w:iCs/>
+        </w:rPr>
+        <w:t>Владелец данных</w:t>
+      </w:r>
+      <w:r>
+        <w:t xml:space="preserve"> – это </w:t>
+      </w:r>
+      <w:r>
+        <w:t>пользователь приложения, который может запустить и отключить узел в одноранговой сети для размещения на него определенных данных</w:t>
+      </w:r>
+      <w:r>
+        <w:t>.</w:t>
+      </w:r>
+    </w:p>
+    <w:p>
+      <w:pPr>
+        <w:pStyle w:val="AStyle"/>
+        <w:numPr>
+          <w:ilvl w:val="0"/>
+          <w:numId w:val="47"/>
+        </w:numPr>
+        <w:tabs>
+          <w:tab w:val="left" w:pos="1134"/>
+        </w:tabs>
+        <w:ind w:left="0" w:firstLine="709"/>
+      </w:pPr>
+      <w:r>
+        <w:rPr>
+          <w:i/>
+          <w:iCs/>
+        </w:rPr>
+        <w:t>Аналитик данных</w:t>
+      </w:r>
+      <w:r>
+        <w:t xml:space="preserve"> – </w:t>
+      </w:r>
+      <w:r>
+        <w:t>пользователь приложения, который может использовать размещенные на узлах данные для аналитических операций</w:t>
+      </w:r>
+      <w:r>
+        <w:t>.</w:t>
+      </w:r>
+    </w:p>
+    <w:p>
+      <w:pPr>
+        <w:pStyle w:val="AStyle"/>
+      </w:pPr>
+      <w:r>
+        <w:t>Актору «</w:t>
+      </w:r>
+      <w:r>
+        <w:t>Владелец данных</w:t>
+      </w:r>
+      <w:r>
+        <w:t>» доступны следующие варианты использования системы.</w:t>
+      </w:r>
+    </w:p>
+    <w:p>
+      <w:pPr>
+        <w:pStyle w:val="AStyle"/>
+        <w:numPr>
+          <w:ilvl w:val="0"/>
+          <w:numId w:val="10"/>
+        </w:numPr>
+        <w:tabs>
+          <w:tab w:val="left" w:pos="1134"/>
+        </w:tabs>
+        <w:ind w:left="0" w:firstLine="709"/>
+      </w:pPr>
+      <w:r>
+        <w:t>Владелец данных</w:t>
+      </w:r>
       <w:r>
         <w:t xml:space="preserve"> </w:t>
+      </w:r>
+      <w:r>
+        <w:t>может</w:t>
+      </w:r>
+      <w:r>
+        <w:t xml:space="preserve"> запустить узел в одноранговой сети с помощью приложения для дальнейшего размещения на нем данных</w:t>
+      </w:r>
+      <w:r>
+        <w:t>.</w:t>
+      </w:r>
+    </w:p>
+    <w:p>
+      <w:pPr>
+        <w:pStyle w:val="AStyle"/>
+        <w:numPr>
+          <w:ilvl w:val="0"/>
+          <w:numId w:val="10"/>
+        </w:numPr>
+        <w:tabs>
+          <w:tab w:val="left" w:pos="1134"/>
+        </w:tabs>
+        <w:ind w:left="0" w:firstLine="709"/>
+      </w:pPr>
+      <w:r>
+        <w:t>Владелец данных</w:t>
+      </w:r>
+      <w:r>
+        <w:t xml:space="preserve"> может</w:t>
+      </w:r>
+      <w:r>
+        <w:t xml:space="preserve"> загрузить данные на созданный им узел, которые в дальнейшем будут </w:t>
+      </w:r>
+      <w:r>
+        <w:t>доступны</w:t>
+      </w:r>
+      <w:r>
+        <w:t xml:space="preserve"> аналитикам данных</w:t>
+      </w:r>
+      <w:r>
+        <w:t>.</w:t>
+      </w:r>
+    </w:p>
+    <w:p>
+      <w:pPr>
+        <w:pStyle w:val="AStyle"/>
+        <w:numPr>
+          <w:ilvl w:val="0"/>
+          <w:numId w:val="10"/>
+        </w:numPr>
+        <w:tabs>
+          <w:tab w:val="left" w:pos="1134"/>
+        </w:tabs>
+        <w:ind w:left="0" w:firstLine="709"/>
+      </w:pPr>
+      <w:r>
+        <w:t>Владелец данных</w:t>
+      </w:r>
+      <w:r>
+        <w:t xml:space="preserve"> может удалить данные с созданного им узла</w:t>
+      </w:r>
+      <w:r>
+        <w:t>.</w:t>
+      </w:r>
+    </w:p>
+    <w:p>
+      <w:pPr>
+        <w:pStyle w:val="AStyle"/>
+        <w:numPr>
+          <w:ilvl w:val="0"/>
+          <w:numId w:val="10"/>
+        </w:numPr>
+        <w:tabs>
+          <w:tab w:val="left" w:pos="1134"/>
+        </w:tabs>
+        <w:ind w:left="0" w:firstLine="709"/>
+      </w:pPr>
+      <w:r>
+        <w:lastRenderedPageBreak/>
+        <w:t>Владелец данных</w:t>
+      </w:r>
+      <w:r>
+        <w:t xml:space="preserve"> может </w:t>
+      </w:r>
+      <w:r>
+        <w:t>отключить</w:t>
+      </w:r>
+      <w:r>
+        <w:t xml:space="preserve"> узел в одноранговой сети</w:t>
+      </w:r>
+      <w:r>
+        <w:t xml:space="preserve"> с помощью приложения, после этого, все данные, которые были размещены на узле,</w:t>
+      </w:r>
+      <w:r>
+        <w:t xml:space="preserve"> станут недоступными для использования аналитиками данных.</w:t>
+      </w:r>
+    </w:p>
+    <w:p>
+      <w:pPr>
+        <w:pStyle w:val="AStyle"/>
+        <w:rPr>
+          <w:lang w:val="en-US"/>
+        </w:rPr>
+      </w:pPr>
+      <w:r>
+        <w:t>Актор</w:t>
+      </w:r>
+      <w:r>
+        <w:t xml:space="preserve"> «</w:t>
+      </w:r>
+      <w:r>
+        <w:t>Аналитик данных</w:t>
+      </w:r>
+      <w:r>
+        <w:t xml:space="preserve">» </w:t>
+      </w:r>
+      <w:r>
+        <w:t xml:space="preserve">может использовать систему только для </w:t>
+      </w:r>
+      <w:r>
+        <w:t>получения</w:t>
+      </w:r>
+      <w:r>
+        <w:t xml:space="preserve"> данных, которые разместил актор </w:t>
+      </w:r>
+      <w:r>
+        <w:t>«</w:t>
+      </w:r>
+      <w:r>
+        <w:t>Владелец данных</w:t>
+      </w:r>
+      <w:r>
+        <w:t>».</w:t>
+      </w:r>
+      <w:r>
+        <w:t xml:space="preserve"> Для этого ему необходимо выбрать </w:t>
+      </w:r>
+      <w:r>
+        <w:t>определенный узел, загрузить данные, которые на нем размещены, и использовать их в своих аналитических операциях.</w:t>
       </w:r>
       <w:bookmarkStart w:id="28" w:name="_GoBack"/>
       <w:bookmarkEnd w:id="28"/>
@@ -6757,22 +6924,30 @@
         <w:t>В рамках данной работы был</w:t>
       </w:r>
       <w:r>
-        <w:t xml:space="preserve"> реализована </w:t>
+        <w:t>а</w:t>
+      </w:r>
+      <w:r>
+        <w:t xml:space="preserve"> </w:t>
+      </w:r>
+      <w:r>
+        <w:t>спроектирована</w:t>
+      </w:r>
+      <w:r>
+        <w:t xml:space="preserve"> </w:t>
       </w:r>
       <w:r>
         <w:rPr>
           <w:bCs/>
           <w:szCs w:val="28"/>
         </w:rPr>
-        <w:t>система на основе методов машинного анализа географически</w:t>
-      </w:r>
-      <w:r>
-        <w:rPr>
-          <w:bCs/>
-          <w:szCs w:val="28"/>
-        </w:rPr>
-        <w:noBreakHyphen/>
-        <w:t>распределенных данных</w:t>
+        <w:t xml:space="preserve">система </w:t>
+      </w:r>
+      <w:r>
+        <w:rPr>
+          <w:szCs w:val="28"/>
+          <w:lang w:eastAsia="ja-JP"/>
+        </w:rPr>
+        <w:t>для анализа географически-распределенных данных на платформе PySyft</w:t>
       </w:r>
       <w:r>
         <w:t xml:space="preserve">. </w:t>
@@ -6817,7 +6992,14 @@
           <w:color w:val="000000" w:themeColor="text1"/>
           <w:sz w:val="28"/>
         </w:rPr>
-        <w:t>ыполнить обзор литературы</w:t>
+        <w:t>ыполнен</w:t>
+      </w:r>
+      <w:r>
+        <w:rPr>
+          <w:color w:val="000000" w:themeColor="text1"/>
+          <w:sz w:val="28"/>
+        </w:rPr>
+        <w:t xml:space="preserve"> обзор литературы</w:t>
       </w:r>
       <w:r>
         <w:rPr>
@@ -6857,7 +7039,14 @@
           <w:color w:val="000000" w:themeColor="text1"/>
           <w:sz w:val="28"/>
         </w:rPr>
-        <w:t>ыполнить анализ аналогичных проектов</w:t>
+        <w:t>ыполнен</w:t>
+      </w:r>
+      <w:r>
+        <w:rPr>
+          <w:color w:val="000000" w:themeColor="text1"/>
+          <w:sz w:val="28"/>
+        </w:rPr>
+        <w:t xml:space="preserve"> анализ аналогичных проектов</w:t>
       </w:r>
       <w:r>
         <w:rPr>
@@ -6897,157 +7086,20 @@
           <w:sz w:val="28"/>
           <w:szCs w:val="28"/>
         </w:rPr>
-        <w:t>пределить функциональные и нефункциональные требования к системе</w:t>
+        <w:t>пределены</w:t>
+      </w:r>
+      <w:r>
+        <w:rPr>
+          <w:sz w:val="28"/>
+          <w:szCs w:val="28"/>
+        </w:rPr>
+        <w:t xml:space="preserve"> функциональные и нефункциональные требования к системе</w:t>
       </w:r>
       <w:r>
         <w:rPr>
           <w:sz w:val="28"/>
           <w:szCs w:val="28"/>
           <w:lang w:eastAsia="ja-JP"/>
-        </w:rPr>
-        <w:t>.</w:t>
-      </w:r>
-    </w:p>
-    <w:p>
-      <w:pPr>
-        <w:pStyle w:val="ad"/>
-        <w:numPr>
-          <w:ilvl w:val="0"/>
-          <w:numId w:val="45"/>
-        </w:numPr>
-        <w:tabs>
-          <w:tab w:val="left" w:pos="1134"/>
-        </w:tabs>
-        <w:spacing w:line="360" w:lineRule="auto"/>
-        <w:ind w:left="0" w:firstLine="709"/>
-        <w:jc w:val="both"/>
-        <w:rPr>
-          <w:sz w:val="28"/>
-          <w:szCs w:val="28"/>
-        </w:rPr>
-      </w:pPr>
-      <w:r>
-        <w:rPr>
-          <w:sz w:val="28"/>
-          <w:szCs w:val="28"/>
-        </w:rPr>
-        <w:t>С</w:t>
-      </w:r>
-      <w:r>
-        <w:rPr>
-          <w:sz w:val="28"/>
-          <w:szCs w:val="28"/>
-        </w:rPr>
-        <w:t>проектировать методы машинного анализа географически</w:t>
-      </w:r>
-      <w:r>
-        <w:rPr>
-          <w:sz w:val="28"/>
-          <w:szCs w:val="28"/>
-        </w:rPr>
-        <w:noBreakHyphen/>
-        <w:t>распределенных данных</w:t>
-      </w:r>
-      <w:r>
-        <w:rPr>
-          <w:sz w:val="28"/>
-          <w:szCs w:val="28"/>
-        </w:rPr>
-        <w:t>.</w:t>
-      </w:r>
-    </w:p>
-    <w:p>
-      <w:pPr>
-        <w:pStyle w:val="ad"/>
-        <w:numPr>
-          <w:ilvl w:val="0"/>
-          <w:numId w:val="45"/>
-        </w:numPr>
-        <w:tabs>
-          <w:tab w:val="left" w:pos="1134"/>
-        </w:tabs>
-        <w:spacing w:line="360" w:lineRule="auto"/>
-        <w:ind w:left="0" w:firstLine="709"/>
-        <w:jc w:val="both"/>
-        <w:rPr>
-          <w:sz w:val="28"/>
-          <w:szCs w:val="28"/>
-        </w:rPr>
-      </w:pPr>
-      <w:r>
-        <w:rPr>
-          <w:sz w:val="28"/>
-          <w:szCs w:val="28"/>
-        </w:rPr>
-        <w:t>Р</w:t>
-      </w:r>
-      <w:r>
-        <w:rPr>
-          <w:sz w:val="28"/>
-          <w:szCs w:val="28"/>
-        </w:rPr>
-        <w:t>еализовать методы машинного анализа географически</w:t>
-      </w:r>
-      <w:r>
-        <w:rPr>
-          <w:sz w:val="28"/>
-          <w:szCs w:val="28"/>
-        </w:rPr>
-        <w:noBreakHyphen/>
-        <w:t>распределенных данных</w:t>
-      </w:r>
-      <w:r>
-        <w:rPr>
-          <w:sz w:val="28"/>
-          <w:szCs w:val="28"/>
-        </w:rPr>
-        <w:t>.</w:t>
-      </w:r>
-    </w:p>
-    <w:p>
-      <w:pPr>
-        <w:pStyle w:val="ad"/>
-        <w:numPr>
-          <w:ilvl w:val="0"/>
-          <w:numId w:val="45"/>
-        </w:numPr>
-        <w:tabs>
-          <w:tab w:val="left" w:pos="1134"/>
-        </w:tabs>
-        <w:spacing w:line="360" w:lineRule="auto"/>
-        <w:ind w:left="0" w:firstLine="709"/>
-        <w:jc w:val="both"/>
-        <w:rPr>
-          <w:sz w:val="28"/>
-          <w:szCs w:val="28"/>
-        </w:rPr>
-      </w:pPr>
-      <w:r>
-        <w:rPr>
-          <w:sz w:val="28"/>
-          <w:szCs w:val="28"/>
-        </w:rPr>
-        <w:t>П</w:t>
-      </w:r>
-      <w:r>
-        <w:rPr>
-          <w:sz w:val="28"/>
-          <w:szCs w:val="28"/>
-        </w:rPr>
-        <w:t>ровести тестирование методов машинного анализа географически</w:t>
-      </w:r>
-      <w:r>
-        <w:rPr>
-          <w:sz w:val="28"/>
-          <w:szCs w:val="28"/>
-        </w:rPr>
-        <w:noBreakHyphen/>
-        <w:t>распределенных данных</w:t>
-      </w:r>
-      <w:r>
-        <w:rPr>
-          <w:sz w:val="28"/>
-          <w:szCs w:val="28"/>
         </w:rPr>
         <w:t>.</w:t>
       </w:r>
@@ -7418,7 +7470,7 @@
         </w:rPr>
         <w:t xml:space="preserve"> URL: </w:t>
       </w:r>
-      <w:hyperlink r:id="rId16" w:history="1">
+      <w:hyperlink r:id="rId17" w:history="1">
         <w:r>
           <w:rPr>
             <w:rStyle w:val="a7"/>
@@ -7715,7 +7767,7 @@
         </w:rPr>
         <w:t xml:space="preserve">Конфиденциальное машинное обучение. Библиотека PySyft. [Электронный ресурс] URL: </w:t>
       </w:r>
-      <w:hyperlink r:id="rId17" w:history="1">
+      <w:hyperlink r:id="rId18" w:history="1">
         <w:r>
           <w:rPr>
             <w:rStyle w:val="a7"/>
@@ -7890,7 +7942,7 @@
         </w:rPr>
         <w:t xml:space="preserve">Официальный сайт OpenMined. [Электронный ресурс] URL: </w:t>
       </w:r>
-      <w:hyperlink r:id="rId18" w:history="1">
+      <w:hyperlink r:id="rId19" w:history="1">
         <w:r>
           <w:rPr>
             <w:rStyle w:val="a7"/>
@@ -8085,8 +8137,8 @@
       </w:r>
     </w:p>
     <w:sectPr>
-      <w:footerReference w:type="default" r:id="rId19"/>
-      <w:footerReference w:type="first" r:id="rId20"/>
+      <w:footerReference w:type="default" r:id="rId20"/>
+      <w:footerReference w:type="first" r:id="rId21"/>
       <w:pgSz w:w="11906" w:h="16838" w:code="9"/>
       <w:pgMar w:top="1134" w:right="851" w:bottom="1134" w:left="1985" w:header="709" w:footer="709" w:gutter="0"/>
       <w:cols w:space="708"/>
@@ -8245,7 +8297,7 @@
         <w:sz w:val="28"/>
         <w:szCs w:val="28"/>
       </w:rPr>
-      <w:t>13</w:t>
+      <w:t>15</w:t>
     </w:r>
     <w:r>
       <w:rPr>
@@ -11559,6 +11611,92 @@
     </w:lvl>
   </w:abstractNum>
   <w:abstractNum w:abstractNumId="34">
+    <w:nsid w:val="5F754C20"/>
+    <w:multiLevelType w:val="hybridMultilevel"/>
+    <w:tmpl w:val="CBD44170"/>
+    <w:lvl w:ilvl="0" w:tplc="0419000F">
+      <w:start w:val="1"/>
+      <w:numFmt w:val="decimal"/>
+      <w:lvlText w:val="%1."/>
+      <w:lvlJc w:val="left"/>
+      <w:pPr>
+        <w:ind w:left="1069" w:hanging="360"/>
+      </w:pPr>
+    </w:lvl>
+    <w:lvl w:ilvl="1" w:tplc="04190019" w:tentative="1">
+      <w:start w:val="1"/>
+      <w:numFmt w:val="lowerLetter"/>
+      <w:lvlText w:val="%2."/>
+      <w:lvlJc w:val="left"/>
+      <w:pPr>
+        <w:ind w:left="1789" w:hanging="360"/>
+      </w:pPr>
+    </w:lvl>
+    <w:lvl w:ilvl="2" w:tplc="0419001B" w:tentative="1">
+      <w:start w:val="1"/>
+      <w:numFmt w:val="lowerRoman"/>
+      <w:lvlText w:val="%3."/>
+      <w:lvlJc w:val="right"/>
+      <w:pPr>
+        <w:ind w:left="2509" w:hanging="180"/>
+      </w:pPr>
+    </w:lvl>
+    <w:lvl w:ilvl="3" w:tplc="0419000F" w:tentative="1">
+      <w:start w:val="1"/>
+      <w:numFmt w:val="decimal"/>
+      <w:lvlText w:val="%4."/>
+      <w:lvlJc w:val="left"/>
+      <w:pPr>
+        <w:ind w:left="3229" w:hanging="360"/>
+      </w:pPr>
+    </w:lvl>
+    <w:lvl w:ilvl="4" w:tplc="04190019" w:tentative="1">
+      <w:start w:val="1"/>
+      <w:numFmt w:val="lowerLetter"/>
+      <w:lvlText w:val="%5."/>
+      <w:lvlJc w:val="left"/>
+      <w:pPr>
+        <w:ind w:left="3949" w:hanging="360"/>
+      </w:pPr>
+    </w:lvl>
+    <w:lvl w:ilvl="5" w:tplc="0419001B" w:tentative="1">
+      <w:start w:val="1"/>
+      <w:numFmt w:val="lowerRoman"/>
+      <w:lvlText w:val="%6."/>
+      <w:lvlJc w:val="right"/>
+      <w:pPr>
+        <w:ind w:left="4669" w:hanging="180"/>
+      </w:pPr>
+    </w:lvl>
+    <w:lvl w:ilvl="6" w:tplc="0419000F" w:tentative="1">
+      <w:start w:val="1"/>
+      <w:numFmt w:val="decimal"/>
+      <w:lvlText w:val="%7."/>
+      <w:lvlJc w:val="left"/>
+      <w:pPr>
+        <w:ind w:left="5389" w:hanging="360"/>
+      </w:pPr>
+    </w:lvl>
+    <w:lvl w:ilvl="7" w:tplc="04190019" w:tentative="1">
+      <w:start w:val="1"/>
+      <w:numFmt w:val="lowerLetter"/>
+      <w:lvlText w:val="%8."/>
+      <w:lvlJc w:val="left"/>
+      <w:pPr>
+        <w:ind w:left="6109" w:hanging="360"/>
+      </w:pPr>
+    </w:lvl>
+    <w:lvl w:ilvl="8" w:tplc="0419001B" w:tentative="1">
+      <w:start w:val="1"/>
+      <w:numFmt w:val="lowerRoman"/>
+      <w:lvlText w:val="%9."/>
+      <w:lvlJc w:val="right"/>
+      <w:pPr>
+        <w:ind w:left="6829" w:hanging="180"/>
+      </w:pPr>
+    </w:lvl>
+  </w:abstractNum>
+  <w:abstractNum w:abstractNumId="35">
     <w:nsid w:val="641F56FC"/>
     <w:multiLevelType w:val="hybridMultilevel"/>
     <w:tmpl w:val="BDC821D6"/>
@@ -11647,7 +11785,7 @@
       </w:pPr>
     </w:lvl>
   </w:abstractNum>
-  <w:abstractNum w:abstractNumId="35">
+  <w:abstractNum w:abstractNumId="36">
     <w:nsid w:val="645B36DC"/>
     <w:multiLevelType w:val="hybridMultilevel"/>
     <w:tmpl w:val="88FC8D6C"/>
@@ -11733,7 +11871,7 @@
       </w:pPr>
     </w:lvl>
   </w:abstractNum>
-  <w:abstractNum w:abstractNumId="36">
+  <w:abstractNum w:abstractNumId="37">
     <w:nsid w:val="68821C3B"/>
     <w:multiLevelType w:val="hybridMultilevel"/>
     <w:tmpl w:val="577E07BA"/>
@@ -11819,7 +11957,7 @@
       </w:pPr>
     </w:lvl>
   </w:abstractNum>
-  <w:abstractNum w:abstractNumId="37">
+  <w:abstractNum w:abstractNumId="38">
     <w:nsid w:val="695C3104"/>
     <w:multiLevelType w:val="multilevel"/>
     <w:tmpl w:val="04090025"/>
@@ -11913,7 +12051,7 @@
       </w:pPr>
     </w:lvl>
   </w:abstractNum>
-  <w:abstractNum w:abstractNumId="38">
+  <w:abstractNum w:abstractNumId="39">
     <w:nsid w:val="695E1C08"/>
     <w:multiLevelType w:val="hybridMultilevel"/>
     <w:tmpl w:val="7AD0FEA2"/>
@@ -12002,7 +12140,7 @@
       </w:pPr>
     </w:lvl>
   </w:abstractNum>
-  <w:abstractNum w:abstractNumId="39">
+  <w:abstractNum w:abstractNumId="40">
     <w:nsid w:val="6C3A3FFB"/>
     <w:multiLevelType w:val="hybridMultilevel"/>
     <w:tmpl w:val="8C5AE124"/>
@@ -12088,7 +12226,7 @@
       </w:pPr>
     </w:lvl>
   </w:abstractNum>
-  <w:abstractNum w:abstractNumId="40">
+  <w:abstractNum w:abstractNumId="41">
     <w:nsid w:val="6FDF7BCF"/>
     <w:multiLevelType w:val="hybridMultilevel"/>
     <w:tmpl w:val="E9CCD712"/>
@@ -12177,7 +12315,7 @@
       </w:pPr>
     </w:lvl>
   </w:abstractNum>
-  <w:abstractNum w:abstractNumId="41">
+  <w:abstractNum w:abstractNumId="42">
     <w:nsid w:val="70E607EA"/>
     <w:multiLevelType w:val="multilevel"/>
     <w:tmpl w:val="A0F2E774"/>
@@ -12317,7 +12455,7 @@
       </w:rPr>
     </w:lvl>
   </w:abstractNum>
-  <w:abstractNum w:abstractNumId="42">
+  <w:abstractNum w:abstractNumId="43">
     <w:nsid w:val="78C03F7B"/>
     <w:multiLevelType w:val="hybridMultilevel"/>
     <w:tmpl w:val="E1401100"/>
@@ -12403,7 +12541,7 @@
       </w:pPr>
     </w:lvl>
   </w:abstractNum>
-  <w:abstractNum w:abstractNumId="43">
+  <w:abstractNum w:abstractNumId="44">
     <w:nsid w:val="7B11058E"/>
     <w:multiLevelType w:val="hybridMultilevel"/>
     <w:tmpl w:val="AF3C2D50"/>
@@ -12489,7 +12627,7 @@
       </w:pPr>
     </w:lvl>
   </w:abstractNum>
-  <w:abstractNum w:abstractNumId="44">
+  <w:abstractNum w:abstractNumId="45">
     <w:nsid w:val="7C4E12CB"/>
     <w:multiLevelType w:val="hybridMultilevel"/>
     <w:tmpl w:val="210E5892"/>
@@ -12575,7 +12713,7 @@
       </w:pPr>
     </w:lvl>
   </w:abstractNum>
-  <w:abstractNum w:abstractNumId="45">
+  <w:abstractNum w:abstractNumId="46">
     <w:nsid w:val="7EB36EB7"/>
     <w:multiLevelType w:val="hybridMultilevel"/>
     <w:tmpl w:val="A00444E4"/>
@@ -12668,7 +12806,7 @@
     <w:abstractNumId w:val="23"/>
   </w:num>
   <w:num w:numId="2">
-    <w:abstractNumId w:val="37"/>
+    <w:abstractNumId w:val="38"/>
   </w:num>
   <w:num w:numId="3">
     <w:abstractNumId w:val="22"/>
@@ -12686,10 +12824,10 @@
     <w:abstractNumId w:val="16"/>
   </w:num>
   <w:num w:numId="8">
-    <w:abstractNumId w:val="39"/>
+    <w:abstractNumId w:val="40"/>
   </w:num>
   <w:num w:numId="9">
-    <w:abstractNumId w:val="35"/>
+    <w:abstractNumId w:val="36"/>
   </w:num>
   <w:num w:numId="10">
     <w:abstractNumId w:val="1"/>
@@ -12701,19 +12839,19 @@
     <w:abstractNumId w:val="7"/>
   </w:num>
   <w:num w:numId="13">
-    <w:abstractNumId w:val="42"/>
+    <w:abstractNumId w:val="43"/>
   </w:num>
   <w:num w:numId="14">
     <w:abstractNumId w:val="13"/>
   </w:num>
   <w:num w:numId="15">
-    <w:abstractNumId w:val="44"/>
+    <w:abstractNumId w:val="45"/>
   </w:num>
   <w:num w:numId="16">
     <w:abstractNumId w:val="12"/>
   </w:num>
   <w:num w:numId="17">
-    <w:abstractNumId w:val="43"/>
+    <w:abstractNumId w:val="44"/>
   </w:num>
   <w:num w:numId="18">
     <w:abstractNumId w:val="8"/>
@@ -12746,13 +12884,13 @@
     <w:abstractNumId w:val="31"/>
   </w:num>
   <w:num w:numId="28">
-    <w:abstractNumId w:val="38"/>
+    <w:abstractNumId w:val="39"/>
   </w:num>
   <w:num w:numId="29">
     <w:abstractNumId w:val="14"/>
   </w:num>
   <w:num w:numId="30">
-    <w:abstractNumId w:val="40"/>
+    <w:abstractNumId w:val="41"/>
   </w:num>
   <w:num w:numId="31">
     <w:abstractNumId w:val="9"/>
@@ -12770,13 +12908,13 @@
     <w:abstractNumId w:val="21"/>
   </w:num>
   <w:num w:numId="36">
-    <w:abstractNumId w:val="34"/>
+    <w:abstractNumId w:val="35"/>
   </w:num>
   <w:num w:numId="37">
     <w:abstractNumId w:val="33"/>
   </w:num>
   <w:num w:numId="38">
-    <w:abstractNumId w:val="45"/>
+    <w:abstractNumId w:val="46"/>
   </w:num>
   <w:num w:numId="39">
     <w:abstractNumId w:val="6"/>
@@ -12785,7 +12923,7 @@
     <w:abstractNumId w:val="15"/>
   </w:num>
   <w:num w:numId="41">
-    <w:abstractNumId w:val="41"/>
+    <w:abstractNumId w:val="42"/>
   </w:num>
   <w:num w:numId="42">
     <w:abstractNumId w:val="4"/>
@@ -12797,10 +12935,13 @@
     <w:abstractNumId w:val="27"/>
   </w:num>
   <w:num w:numId="45">
-    <w:abstractNumId w:val="36"/>
+    <w:abstractNumId w:val="37"/>
   </w:num>
   <w:num w:numId="46">
     <w:abstractNumId w:val="32"/>
+  </w:num>
+  <w:num w:numId="47">
+    <w:abstractNumId w:val="34"/>
   </w:num>
   <w:numIdMacAtCleanup w:val="37"/>
 </w:numbering>
@@ -13424,6 +13565,7 @@
   <w:style w:type="character" w:default="1" w:styleId="a1">
     <w:name w:val="Default Paragraph Font"/>
     <w:uiPriority w:val="1"/>
+    <w:semiHidden/>
     <w:unhideWhenUsed/>
   </w:style>
   <w:style w:type="table" w:default="1" w:styleId="a2">
@@ -15022,7 +15164,7 @@
 </file>
 
 <file path=customXml/itemProps1.xml><?xml version="1.0" encoding="utf-8"?>
-<ds:datastoreItem xmlns:ds="http://schemas.openxmlformats.org/officeDocument/2006/customXml" ds:itemID="{5E59B2EC-8DD7-4F8B-B9DE-C8C7FA53D8BC}">
+<ds:datastoreItem xmlns:ds="http://schemas.openxmlformats.org/officeDocument/2006/customXml" ds:itemID="{D1FBBD4F-9A68-4F40-A73B-F14B5D7AAC51}">
   <ds:schemaRefs>
     <ds:schemaRef ds:uri="http://schemas.openxmlformats.org/officeDocument/2006/bibliography"/>
   </ds:schemaRefs>

</xml_diff>

<commit_message>
add realization plus testing part
</commit_message>
<xml_diff>
--- a/report/2023_КЭ-403_ДегтяревВА.docx
+++ b/report/2023_КЭ-403_ДегтяревВА.docx
@@ -15,11 +15,11 @@
           <w:sz w:val="24"/>
         </w:rPr>
       </w:pPr>
-      <w:bookmarkStart w:id="0" w:name="_Toc41179884"/>
-      <w:bookmarkStart w:id="1" w:name="_Toc40986560"/>
+      <w:bookmarkStart w:id="0" w:name="_Toc36061214"/>
+      <w:bookmarkStart w:id="1" w:name="_Toc36061452"/>
       <w:bookmarkStart w:id="2" w:name="_Toc40985620"/>
-      <w:bookmarkStart w:id="3" w:name="_Toc36061452"/>
-      <w:bookmarkStart w:id="4" w:name="_Toc36061214"/>
+      <w:bookmarkStart w:id="3" w:name="_Toc40986560"/>
+      <w:bookmarkStart w:id="4" w:name="_Toc41179884"/>
       <w:r>
         <w:rPr>
           <w:color w:val="000000"/>
@@ -8137,6 +8137,90 @@
           <w:lang w:eastAsia="ja-JP"/>
         </w:rPr>
       </w:pPr>
+      <w:r>
+        <w:rPr>
+          <w:sz w:val="28"/>
+          <w:szCs w:val="28"/>
+          <w:lang w:eastAsia="ja-JP"/>
+        </w:rPr>
+        <w:t xml:space="preserve">Для преобразования и анализа данных были использованы библиотеки </w:t>
+      </w:r>
+      <w:r>
+        <w:rPr>
+          <w:sz w:val="28"/>
+          <w:szCs w:val="28"/>
+          <w:lang w:val="en-US" w:eastAsia="ja-JP"/>
+        </w:rPr>
+        <w:t>numpy</w:t>
+      </w:r>
+      <w:r>
+        <w:rPr>
+          <w:sz w:val="28"/>
+          <w:szCs w:val="28"/>
+          <w:lang w:eastAsia="ja-JP"/>
+        </w:rPr>
+        <w:t xml:space="preserve"> (?), </w:t>
+      </w:r>
+      <w:r>
+        <w:rPr>
+          <w:sz w:val="28"/>
+          <w:szCs w:val="28"/>
+          <w:lang w:val="en-US" w:eastAsia="ja-JP"/>
+        </w:rPr>
+        <w:t>pandas</w:t>
+      </w:r>
+      <w:r>
+        <w:rPr>
+          <w:sz w:val="28"/>
+          <w:szCs w:val="28"/>
+          <w:lang w:eastAsia="ja-JP"/>
+        </w:rPr>
+        <w:t xml:space="preserve"> (?), </w:t>
+      </w:r>
+      <w:r>
+        <w:rPr>
+          <w:sz w:val="28"/>
+          <w:szCs w:val="28"/>
+          <w:lang w:val="en-US" w:eastAsia="ja-JP"/>
+        </w:rPr>
+        <w:t>sklearn</w:t>
+      </w:r>
+      <w:r>
+        <w:rPr>
+          <w:sz w:val="28"/>
+          <w:szCs w:val="28"/>
+          <w:lang w:eastAsia="ja-JP"/>
+        </w:rPr>
+        <w:t xml:space="preserve"> (</w:t>
+      </w:r>
+      <w:r>
+        <w:rPr>
+          <w:sz w:val="28"/>
+          <w:szCs w:val="28"/>
+          <w:lang w:eastAsia="ja-JP"/>
+        </w:rPr>
+        <w:t>?</w:t>
+      </w:r>
+      <w:r>
+        <w:rPr>
+          <w:sz w:val="28"/>
+          <w:szCs w:val="28"/>
+          <w:lang w:eastAsia="ja-JP"/>
+        </w:rPr>
+        <w:t>).</w:t>
+      </w:r>
+    </w:p>
+    <w:p>
+      <w:pPr>
+        <w:spacing w:line="360" w:lineRule="auto"/>
+        <w:ind w:firstLine="709"/>
+        <w:jc w:val="both"/>
+        <w:rPr>
+          <w:sz w:val="28"/>
+          <w:szCs w:val="28"/>
+          <w:lang w:eastAsia="ja-JP"/>
+        </w:rPr>
+      </w:pPr>
     </w:p>
     <w:p>
       <w:pPr>
@@ -10438,9 +10522,6 @@
         <w:suppressAutoHyphens/>
         <w:ind w:firstLine="0"/>
         <w:jc w:val="center"/>
-        <w:rPr>
-          <w:lang w:val="en-US"/>
-        </w:rPr>
       </w:pPr>
       <w:r>
         <w:lastRenderedPageBreak/>
@@ -10616,7 +10697,13 @@
         <w:pStyle w:val="aff4"/>
       </w:pPr>
       <w:r>
-        <w:t>Процесс получения данных аналитиком показан в листинге 7.</w:t>
+        <w:t>Процесс получения данных</w:t>
+      </w:r>
+      <w:r>
+        <w:t xml:space="preserve"> о характеристиках ядер клеткок </w:t>
+      </w:r>
+      <w:r>
+        <w:t>аналитиком показан в листинге 7.</w:t>
       </w:r>
     </w:p>
     <w:p>
@@ -10779,6 +10866,9 @@
     <w:p>
       <w:pPr>
         <w:pStyle w:val="aff4"/>
+        <w:rPr>
+          <w:lang w:val="en-US"/>
+        </w:rPr>
       </w:pPr>
     </w:p>
     <w:p>
@@ -10926,6 +11016,7 @@
         <w:pStyle w:val="aff4"/>
       </w:pPr>
       <w:r>
+        <w:lastRenderedPageBreak/>
         <w:t>Преобразованные данные продемонстрированы на рисунке 14.</w:t>
       </w:r>
     </w:p>
@@ -10942,7 +11033,6 @@
         <w:rPr>
           <w:lang w:eastAsia="ru-RU"/>
         </w:rPr>
-        <w:lastRenderedPageBreak/>
         <w:pict w14:anchorId="19F8B226">
           <v:shape id="_x0000_i1032" type="#_x0000_t75" style="width:453pt;height:199.8pt">
             <v:imagedata r:id="rId27" o:title="preobraz_data"/>
@@ -10958,16 +11048,184 @@
         <w:jc w:val="center"/>
       </w:pPr>
       <w:r>
-        <w:t>Рисунок 14</w:t>
-      </w:r>
-      <w:r>
-        <w:t xml:space="preserve"> – П</w:t>
-      </w:r>
-      <w:r>
-        <w:t>реобразованн</w:t>
-      </w:r>
-      <w:r>
-        <w:t>ые данные</w:t>
+        <w:t>Рисунок 14 – Преобразованные данные</w:t>
+      </w:r>
+    </w:p>
+    <w:p>
+      <w:pPr>
+        <w:pStyle w:val="aff4"/>
+      </w:pPr>
+    </w:p>
+    <w:p>
+      <w:pPr>
+        <w:pStyle w:val="aff4"/>
+      </w:pPr>
+      <w:r>
+        <w:t xml:space="preserve">Также аналитиком были получены данные о типах клеток, так как эти данные не были аннотированы дифференциальной приватностью, для их получения достаточно вызвать метод </w:t>
+      </w:r>
+      <w:r>
+        <w:rPr>
+          <w:lang w:val="en-US"/>
+        </w:rPr>
+        <w:t>get</w:t>
+      </w:r>
+      <w:r>
+        <w:t>.</w:t>
+      </w:r>
+      <w:r>
+        <w:t xml:space="preserve"> Процесс получения и преобразования данных в </w:t>
+      </w:r>
+      <w:r>
+        <w:rPr>
+          <w:lang w:val="en-US"/>
+        </w:rPr>
+        <w:t>DataFrame</w:t>
+      </w:r>
+      <w:r>
+        <w:t xml:space="preserve"> показан в листинге 9.</w:t>
+      </w:r>
+    </w:p>
+    <w:p>
+      <w:pPr>
+        <w:spacing w:line="360" w:lineRule="auto"/>
+        <w:jc w:val="both"/>
+        <w:rPr>
+          <w:sz w:val="28"/>
+          <w:szCs w:val="28"/>
+          <w:lang w:val="en-US" w:eastAsia="ja-JP"/>
+        </w:rPr>
+      </w:pPr>
+      <w:r>
+        <w:rPr>
+          <w:sz w:val="28"/>
+          <w:szCs w:val="28"/>
+          <w:lang w:eastAsia="ja-JP"/>
+        </w:rPr>
+        <w:t>Листинг</w:t>
+      </w:r>
+      <w:r>
+        <w:rPr>
+          <w:sz w:val="28"/>
+          <w:szCs w:val="28"/>
+          <w:lang w:val="en-US" w:eastAsia="ja-JP"/>
+        </w:rPr>
+        <w:t xml:space="preserve"> 9 – </w:t>
+      </w:r>
+      <w:r>
+        <w:rPr>
+          <w:sz w:val="28"/>
+          <w:szCs w:val="28"/>
+          <w:lang w:eastAsia="ja-JP"/>
+        </w:rPr>
+        <w:t>Получение</w:t>
+      </w:r>
+      <w:r>
+        <w:rPr>
+          <w:sz w:val="28"/>
+          <w:szCs w:val="28"/>
+          <w:lang w:val="en-US" w:eastAsia="ja-JP"/>
+        </w:rPr>
+        <w:t xml:space="preserve"> </w:t>
+      </w:r>
+      <w:r>
+        <w:rPr>
+          <w:sz w:val="28"/>
+          <w:szCs w:val="28"/>
+          <w:lang w:eastAsia="ja-JP"/>
+        </w:rPr>
+        <w:t>данных</w:t>
+      </w:r>
+    </w:p>
+    <w:p>
+      <w:pPr>
+        <w:pStyle w:val="-"/>
+        <w:rPr>
+          <w:lang w:val="en-US" w:eastAsia="ja-JP"/>
+        </w:rPr>
+      </w:pPr>
+      <w:r>
+        <w:rPr>
+          <w:lang w:val="en-US" w:eastAsia="ja-JP"/>
+        </w:rPr>
+        <w:t>diagnosis_data = diagnosis_dataset["diagnosis"].get(delete_obj=False)</w:t>
+      </w:r>
+    </w:p>
+    <w:p>
+      <w:pPr>
+        <w:pStyle w:val="-"/>
+        <w:rPr>
+          <w:lang w:val="en-US" w:eastAsia="ja-JP"/>
+        </w:rPr>
+      </w:pPr>
+      <w:r>
+        <w:rPr>
+          <w:lang w:val="en-US" w:eastAsia="ja-JP"/>
+        </w:rPr>
+        <w:t>diagnosis_data = diagnosis_data.child</w:t>
+      </w:r>
+    </w:p>
+    <w:p>
+      <w:pPr>
+        <w:pStyle w:val="-"/>
+        <w:rPr>
+          <w:lang w:val="en-US" w:eastAsia="ja-JP"/>
+        </w:rPr>
+      </w:pPr>
+    </w:p>
+    <w:p>
+      <w:pPr>
+        <w:pStyle w:val="-"/>
+        <w:rPr>
+          <w:lang w:val="en-US" w:eastAsia="ja-JP"/>
+        </w:rPr>
+      </w:pPr>
+      <w:r>
+        <w:rPr>
+          <w:lang w:val="en-US" w:eastAsia="ja-JP"/>
+        </w:rPr>
+        <w:t>deboxed_diagnosis = np.array([item for item in diagnosis_data.flatten()]).reshape(diagnosis_data.shape)</w:t>
+      </w:r>
+    </w:p>
+    <w:p>
+      <w:pPr>
+        <w:pStyle w:val="-"/>
+        <w:rPr>
+          <w:lang w:val="en-US" w:eastAsia="ja-JP"/>
+        </w:rPr>
+      </w:pPr>
+      <w:r>
+        <w:rPr>
+          <w:lang w:val="en-US" w:eastAsia="ja-JP"/>
+        </w:rPr>
+        <w:t>data_df_diagnosis = pd.DataFrame(deboxed_diagnosis)</w:t>
+      </w:r>
+    </w:p>
+    <w:p>
+      <w:pPr>
+        <w:pStyle w:val="aff4"/>
+        <w:rPr>
+          <w:lang w:val="en-US"/>
+        </w:rPr>
+      </w:pPr>
+    </w:p>
+    <w:p>
+      <w:pPr>
+        <w:pStyle w:val="aff4"/>
+      </w:pPr>
+      <w:r>
+        <w:t xml:space="preserve">На </w:t>
+      </w:r>
+      <w:r>
+        <w:t>операции</w:t>
+      </w:r>
+      <w:r>
+        <w:t xml:space="preserve"> получения данных аналитик данных потратил</w:t>
+      </w:r>
+      <w:r>
+        <w:t xml:space="preserve"> 311996 </w:t>
+      </w:r>
+      <w:r>
+        <w:t>единиц конфиденциальности бюджета.</w:t>
       </w:r>
     </w:p>
     <w:p>
@@ -11002,10 +11260,947 @@
         <w:pStyle w:val="aff4"/>
       </w:pPr>
       <w:r>
-        <w:t>0_о</w:t>
-      </w:r>
+        <w:t xml:space="preserve">Для построение модели дерева решений был использован класс </w:t>
+      </w:r>
+      <w:r>
+        <w:t>DecisionTreeClassifier</w:t>
+      </w:r>
+      <w:r>
+        <w:t xml:space="preserve"> библиотеки </w:t>
+      </w:r>
+      <w:r>
+        <w:t>sklearn [?]</w:t>
+      </w:r>
+      <w:r>
+        <w:t xml:space="preserve">. </w:t>
+      </w:r>
+      <w:r>
+        <w:t>В конструкторе класса</w:t>
+      </w:r>
+      <w:r>
+        <w:t xml:space="preserve"> был указан критерий энтропии, который вычисляет энтропию Шеннона </w:t>
+      </w:r>
+      <w:r>
+        <w:lastRenderedPageBreak/>
+        <w:t xml:space="preserve">возможных классов </w:t>
+      </w:r>
+      <w:r>
+        <w:t>[https://scikit-learn.org/stable/modules/tree.html#tree-mathematical-formulation]</w:t>
+      </w:r>
+      <w:r>
+        <w:t>.</w:t>
+      </w:r>
+    </w:p>
+    <w:p>
+      <w:pPr>
+        <w:pStyle w:val="aff4"/>
+      </w:pPr>
+      <w:r>
+        <w:t xml:space="preserve">После разделения данных на обучающие и тестовые выборки, модель была обучена на обучающей выборке с  помощью метода </w:t>
+      </w:r>
+      <w:r>
+        <w:rPr>
+          <w:lang w:val="en-US"/>
+        </w:rPr>
+        <w:t>fit</w:t>
+      </w:r>
+      <w:r>
+        <w:t>, где обучающ</w:t>
+      </w:r>
+      <w:r>
+        <w:t>ими входными образцами являлись данные</w:t>
+      </w:r>
+      <w:r>
+        <w:t xml:space="preserve"> о характеристиках ядер клеткок</w:t>
+      </w:r>
+      <w:r>
+        <w:t>, а целевым значением данные о типах</w:t>
+      </w:r>
+      <w:r>
+        <w:t xml:space="preserve"> клеток</w:t>
+      </w:r>
+      <w:r>
+        <w:t>.</w:t>
+      </w:r>
+      <w:r>
+        <w:t xml:space="preserve"> Также на тестовых данных было подсчитана средняя точность модели с помощью метода </w:t>
+      </w:r>
+      <w:r>
+        <w:t>score</w:t>
+      </w:r>
+      <w:r>
+        <w:t>.</w:t>
+      </w:r>
+    </w:p>
+    <w:p>
+      <w:pPr>
+        <w:pStyle w:val="aff4"/>
+      </w:pPr>
+      <w:r>
+        <w:t xml:space="preserve">Перед обучением модели, она с помощью библиотеки </w:t>
+      </w:r>
+      <w:r>
+        <w:t>pickle [?]</w:t>
+      </w:r>
+      <w:r>
+        <w:t xml:space="preserve"> загружается из файла </w:t>
+      </w:r>
+      <w:r>
+        <w:t>«</w:t>
+      </w:r>
+      <w:r>
+        <w:t>model.pkl</w:t>
+      </w:r>
+      <w:r>
+        <w:t>»</w:t>
+      </w:r>
+      <w:r>
+        <w:t>, а после обучения модели на данных, она сохраняется в этот же файл.</w:t>
+      </w:r>
+      <w:r>
+        <w:t xml:space="preserve"> Тем самым, модель совершенствуется после каждого обучения на новом наборе данных.</w:t>
+      </w:r>
+    </w:p>
+    <w:p>
+      <w:pPr>
+        <w:pStyle w:val="aff4"/>
+      </w:pPr>
+      <w:r>
+        <w:t>Процесс загрузки, обучения и сохранения модели продемонстрирован в листинге 10.</w:t>
+      </w:r>
+    </w:p>
+    <w:p>
+      <w:pPr>
+        <w:spacing w:line="360" w:lineRule="auto"/>
+        <w:jc w:val="both"/>
+        <w:rPr>
+          <w:sz w:val="28"/>
+          <w:szCs w:val="28"/>
+          <w:lang w:eastAsia="ja-JP"/>
+        </w:rPr>
+      </w:pPr>
+      <w:r>
+        <w:rPr>
+          <w:sz w:val="28"/>
+          <w:szCs w:val="28"/>
+          <w:lang w:eastAsia="ja-JP"/>
+        </w:rPr>
+        <w:t>Листинг</w:t>
+      </w:r>
+      <w:r>
+        <w:rPr>
+          <w:sz w:val="28"/>
+          <w:szCs w:val="28"/>
+          <w:lang w:eastAsia="ja-JP"/>
+        </w:rPr>
+        <w:t xml:space="preserve"> </w:t>
+      </w:r>
+      <w:r>
+        <w:rPr>
+          <w:sz w:val="28"/>
+          <w:szCs w:val="28"/>
+          <w:lang w:eastAsia="ja-JP"/>
+        </w:rPr>
+        <w:t>10</w:t>
+      </w:r>
+      <w:r>
+        <w:rPr>
+          <w:sz w:val="28"/>
+          <w:szCs w:val="28"/>
+          <w:lang w:eastAsia="ja-JP"/>
+        </w:rPr>
+        <w:t xml:space="preserve"> – </w:t>
+      </w:r>
+      <w:r>
+        <w:rPr>
+          <w:sz w:val="28"/>
+          <w:szCs w:val="28"/>
+          <w:lang w:eastAsia="ja-JP"/>
+        </w:rPr>
+        <w:t>Загрузка, обучение и сохранение модели</w:t>
+      </w:r>
+    </w:p>
+    <w:p>
+      <w:pPr>
+        <w:pStyle w:val="-"/>
+        <w:rPr>
+          <w:lang w:val="en-US" w:eastAsia="ja-JP"/>
+        </w:rPr>
+      </w:pPr>
+      <w:r>
+        <w:rPr>
+          <w:lang w:val="en-US" w:eastAsia="ja-JP"/>
+        </w:rPr>
+        <w:t>from sklearn import tree</w:t>
+      </w:r>
+    </w:p>
+    <w:p>
+      <w:pPr>
+        <w:pStyle w:val="-"/>
+        <w:rPr>
+          <w:lang w:val="en-US" w:eastAsia="ja-JP"/>
+        </w:rPr>
+      </w:pPr>
+      <w:r>
+        <w:rPr>
+          <w:lang w:val="en-US" w:eastAsia="ja-JP"/>
+        </w:rPr>
+        <w:t>from sklearn.model_selection import train_test_split</w:t>
+      </w:r>
+    </w:p>
+    <w:p>
+      <w:pPr>
+        <w:pStyle w:val="-"/>
+        <w:rPr>
+          <w:lang w:val="en-US" w:eastAsia="ja-JP"/>
+        </w:rPr>
+      </w:pPr>
+      <w:r>
+        <w:rPr>
+          <w:lang w:val="en-US" w:eastAsia="ja-JP"/>
+        </w:rPr>
+        <w:t>import pickle</w:t>
+      </w:r>
+    </w:p>
+    <w:p>
+      <w:pPr>
+        <w:pStyle w:val="-"/>
+        <w:rPr>
+          <w:lang w:val="en-US" w:eastAsia="ja-JP"/>
+        </w:rPr>
+      </w:pPr>
+      <w:r>
+        <w:rPr>
+          <w:lang w:val="en-US" w:eastAsia="ja-JP"/>
+        </w:rPr>
+        <w:t>import os.path</w:t>
+      </w:r>
+    </w:p>
+    <w:p>
+      <w:pPr>
+        <w:pStyle w:val="-"/>
+        <w:rPr>
+          <w:lang w:val="en-US" w:eastAsia="ja-JP"/>
+        </w:rPr>
+      </w:pPr>
+    </w:p>
+    <w:p>
+      <w:pPr>
+        <w:pStyle w:val="-"/>
+        <w:rPr>
+          <w:lang w:val="en-US" w:eastAsia="ja-JP"/>
+        </w:rPr>
+      </w:pPr>
+      <w:r>
+        <w:rPr>
+          <w:lang w:val="en-US" w:eastAsia="ja-JP"/>
+        </w:rPr>
+        <w:t>X = data_df</w:t>
+      </w:r>
+    </w:p>
+    <w:p>
+      <w:pPr>
+        <w:pStyle w:val="-"/>
+        <w:rPr>
+          <w:lang w:eastAsia="ja-JP"/>
+        </w:rPr>
+      </w:pPr>
+      <w:r>
+        <w:rPr>
+          <w:lang w:val="en-US" w:eastAsia="ja-JP"/>
+        </w:rPr>
+        <w:t>y</w:t>
+      </w:r>
+      <w:r>
+        <w:rPr>
+          <w:lang w:eastAsia="ja-JP"/>
+        </w:rPr>
+        <w:t xml:space="preserve"> = </w:t>
+      </w:r>
+      <w:r>
+        <w:rPr>
+          <w:lang w:val="en-US" w:eastAsia="ja-JP"/>
+        </w:rPr>
+        <w:t>data</w:t>
+      </w:r>
+      <w:r>
+        <w:rPr>
+          <w:lang w:eastAsia="ja-JP"/>
+        </w:rPr>
+        <w:t>_</w:t>
+      </w:r>
+      <w:r>
+        <w:rPr>
+          <w:lang w:val="en-US" w:eastAsia="ja-JP"/>
+        </w:rPr>
+        <w:t>df</w:t>
+      </w:r>
+      <w:r>
+        <w:rPr>
+          <w:lang w:eastAsia="ja-JP"/>
+        </w:rPr>
+        <w:t>_</w:t>
+      </w:r>
+      <w:r>
+        <w:rPr>
+          <w:lang w:val="en-US" w:eastAsia="ja-JP"/>
+        </w:rPr>
+        <w:t>diagnosis</w:t>
+      </w:r>
+    </w:p>
+    <w:p>
+      <w:pPr>
+        <w:pStyle w:val="-"/>
+        <w:rPr>
+          <w:lang w:eastAsia="ja-JP"/>
+        </w:rPr>
+      </w:pPr>
+    </w:p>
+    <w:p>
+      <w:pPr>
+        <w:pStyle w:val="-"/>
+        <w:rPr>
+          <w:lang w:eastAsia="ja-JP"/>
+        </w:rPr>
+      </w:pPr>
+      <w:r>
+        <w:rPr>
+          <w:lang w:eastAsia="ja-JP"/>
+        </w:rPr>
+        <w:t>#загрузка или создание модели</w:t>
+      </w:r>
+    </w:p>
+    <w:p>
+      <w:pPr>
+        <w:pStyle w:val="-"/>
+        <w:rPr>
+          <w:lang w:val="en-US" w:eastAsia="ja-JP"/>
+        </w:rPr>
+      </w:pPr>
+      <w:r>
+        <w:rPr>
+          <w:lang w:val="en-US" w:eastAsia="ja-JP"/>
+        </w:rPr>
+        <w:t>if os.path.isfile('model.pkl'):</w:t>
+      </w:r>
+    </w:p>
+    <w:p>
+      <w:pPr>
+        <w:pStyle w:val="-"/>
+        <w:rPr>
+          <w:lang w:val="en-US" w:eastAsia="ja-JP"/>
+        </w:rPr>
+      </w:pPr>
+      <w:r>
+        <w:rPr>
+          <w:lang w:val="en-US" w:eastAsia="ja-JP"/>
+        </w:rPr>
+        <w:t xml:space="preserve">    with open("model.pkl", 'rb') as file: </w:t>
+      </w:r>
+    </w:p>
+    <w:p>
+      <w:pPr>
+        <w:pStyle w:val="-"/>
+        <w:rPr>
+          <w:lang w:val="en-US" w:eastAsia="ja-JP"/>
+        </w:rPr>
+      </w:pPr>
+      <w:r>
+        <w:rPr>
+          <w:lang w:val="en-US" w:eastAsia="ja-JP"/>
+        </w:rPr>
+        <w:t xml:space="preserve">    clf = pickle.load(file)</w:t>
+      </w:r>
+    </w:p>
+    <w:p>
+      <w:pPr>
+        <w:pStyle w:val="-"/>
+        <w:rPr>
+          <w:lang w:val="en-US" w:eastAsia="ja-JP"/>
+        </w:rPr>
+      </w:pPr>
+      <w:r>
+        <w:rPr>
+          <w:lang w:val="en-US" w:eastAsia="ja-JP"/>
+        </w:rPr>
+        <w:t>else:</w:t>
+      </w:r>
+    </w:p>
+    <w:p>
+      <w:pPr>
+        <w:pStyle w:val="-"/>
+        <w:rPr>
+          <w:lang w:val="en-US" w:eastAsia="ja-JP"/>
+        </w:rPr>
+      </w:pPr>
+      <w:r>
+        <w:rPr>
+          <w:lang w:val="en-US" w:eastAsia="ja-JP"/>
+        </w:rPr>
+        <w:t xml:space="preserve">    clf = tree.DecisionTreeClassifier(criterion='entropy')</w:t>
+      </w:r>
+    </w:p>
+    <w:p>
+      <w:pPr>
+        <w:pStyle w:val="-"/>
+        <w:rPr>
+          <w:lang w:val="en-US" w:eastAsia="ja-JP"/>
+        </w:rPr>
+      </w:pPr>
+    </w:p>
+    <w:p>
+      <w:pPr>
+        <w:pStyle w:val="-"/>
+        <w:rPr>
+          <w:lang w:val="en-US" w:eastAsia="ja-JP"/>
+        </w:rPr>
+      </w:pPr>
+      <w:r>
+        <w:rPr>
+          <w:lang w:val="en-US" w:eastAsia="ja-JP"/>
+        </w:rPr>
+        <w:t>X_train, X_test, y_train, y_test = train_test_split(X, y, test_size=0.2, random_state=42)</w:t>
+      </w:r>
+    </w:p>
+    <w:p>
+      <w:pPr>
+        <w:pStyle w:val="-"/>
+        <w:rPr>
+          <w:lang w:val="en-US" w:eastAsia="ja-JP"/>
+        </w:rPr>
+      </w:pPr>
+    </w:p>
+    <w:p>
+      <w:pPr>
+        <w:pStyle w:val="-"/>
+        <w:rPr>
+          <w:lang w:val="en-US" w:eastAsia="ja-JP"/>
+        </w:rPr>
+      </w:pPr>
+      <w:r>
+        <w:rPr>
+          <w:lang w:val="en-US" w:eastAsia="ja-JP"/>
+        </w:rPr>
+        <w:t>clf.fit(X_train, y_train)</w:t>
+      </w:r>
+    </w:p>
+    <w:p>
+      <w:pPr>
+        <w:pStyle w:val="-"/>
+        <w:rPr>
+          <w:lang w:val="en-US" w:eastAsia="ja-JP"/>
+        </w:rPr>
+      </w:pPr>
+    </w:p>
+    <w:p>
+      <w:pPr>
+        <w:pStyle w:val="-"/>
+        <w:rPr>
+          <w:lang w:val="en-US" w:eastAsia="ja-JP"/>
+        </w:rPr>
+      </w:pPr>
+      <w:r>
+        <w:rPr>
+          <w:lang w:val="en-US" w:eastAsia="ja-JP"/>
+        </w:rPr>
+        <w:t>accuracy = clf.score(X_test, y_test)</w:t>
+      </w:r>
+    </w:p>
+    <w:p>
+      <w:pPr>
+        <w:pStyle w:val="-"/>
+        <w:rPr>
+          <w:lang w:val="en-US" w:eastAsia="ja-JP"/>
+        </w:rPr>
+      </w:pPr>
+      <w:r>
+        <w:rPr>
+          <w:lang w:val="en-US" w:eastAsia="ja-JP"/>
+        </w:rPr>
+        <w:t>print("Accuracy:", accuracy)</w:t>
+      </w:r>
+    </w:p>
+    <w:p>
+      <w:pPr>
+        <w:pStyle w:val="-"/>
+        <w:rPr>
+          <w:lang w:val="en-US" w:eastAsia="ja-JP"/>
+        </w:rPr>
+      </w:pPr>
+    </w:p>
+    <w:p>
+      <w:pPr>
+        <w:pStyle w:val="-"/>
+        <w:rPr>
+          <w:lang w:eastAsia="ja-JP"/>
+        </w:rPr>
+      </w:pPr>
+      <w:r>
+        <w:rPr>
+          <w:lang w:val="en-US" w:eastAsia="ja-JP"/>
+        </w:rPr>
+        <w:t>#сохранение модели</w:t>
+      </w:r>
+    </w:p>
+    <w:p>
+      <w:pPr>
+        <w:pStyle w:val="-"/>
+        <w:rPr>
+          <w:lang w:val="en-US" w:eastAsia="ja-JP"/>
+        </w:rPr>
+      </w:pPr>
+      <w:r>
+        <w:rPr>
+          <w:lang w:val="en-US" w:eastAsia="ja-JP"/>
+        </w:rPr>
+        <w:t>pkl_filename = "model.pkl"</w:t>
+      </w:r>
+    </w:p>
+    <w:p>
+      <w:pPr>
+        <w:pStyle w:val="-"/>
+        <w:rPr>
+          <w:lang w:val="en-US" w:eastAsia="ja-JP"/>
+        </w:rPr>
+      </w:pPr>
+      <w:r>
+        <w:rPr>
+          <w:lang w:val="en-US" w:eastAsia="ja-JP"/>
+        </w:rPr>
+        <w:t>with open(pkl_filename, 'wb') as file:</w:t>
+      </w:r>
+    </w:p>
+    <w:p>
+      <w:pPr>
+        <w:pStyle w:val="-"/>
+        <w:rPr>
+          <w:lang w:eastAsia="ja-JP"/>
+        </w:rPr>
+      </w:pPr>
+      <w:r>
+        <w:rPr>
+          <w:lang w:eastAsia="ja-JP"/>
+        </w:rPr>
+        <w:t xml:space="preserve">    </w:t>
+      </w:r>
+      <w:r>
+        <w:rPr>
+          <w:lang w:val="en-US" w:eastAsia="ja-JP"/>
+        </w:rPr>
+        <w:t>pickle</w:t>
+      </w:r>
+      <w:r>
+        <w:rPr>
+          <w:lang w:eastAsia="ja-JP"/>
+        </w:rPr>
+        <w:t>.</w:t>
+      </w:r>
+      <w:r>
+        <w:rPr>
+          <w:lang w:val="en-US" w:eastAsia="ja-JP"/>
+        </w:rPr>
+        <w:t>dump</w:t>
+      </w:r>
+      <w:r>
+        <w:rPr>
+          <w:lang w:eastAsia="ja-JP"/>
+        </w:rPr>
+        <w:t>(</w:t>
+      </w:r>
+      <w:r>
+        <w:rPr>
+          <w:lang w:val="en-US" w:eastAsia="ja-JP"/>
+        </w:rPr>
+        <w:t>clf</w:t>
+      </w:r>
+      <w:r>
+        <w:rPr>
+          <w:lang w:eastAsia="ja-JP"/>
+        </w:rPr>
+        <w:t xml:space="preserve">, </w:t>
+      </w:r>
+      <w:r>
+        <w:rPr>
+          <w:lang w:val="en-US" w:eastAsia="ja-JP"/>
+        </w:rPr>
+        <w:t>file</w:t>
+      </w:r>
+      <w:r>
+        <w:rPr>
+          <w:lang w:eastAsia="ja-JP"/>
+        </w:rPr>
+        <w:t>)</w:t>
+      </w:r>
+    </w:p>
+    <w:p>
+      <w:pPr>
+        <w:pStyle w:val="aff4"/>
+        <w:rPr>
+          <w:b/>
+          <w:szCs w:val="28"/>
+        </w:rPr>
+      </w:pPr>
+    </w:p>
+    <w:p>
+      <w:pPr>
+        <w:pStyle w:val="aff4"/>
+      </w:pPr>
+      <w:r>
+        <w:rPr>
+          <w:b/>
+          <w:szCs w:val="28"/>
+        </w:rPr>
+        <w:t xml:space="preserve">Выводы по </w:t>
+      </w:r>
+      <w:r>
+        <w:rPr>
+          <w:b/>
+          <w:szCs w:val="28"/>
+        </w:rPr>
+        <w:t>третьей главе</w:t>
+      </w:r>
+    </w:p>
+    <w:p>
+      <w:pPr>
+        <w:pStyle w:val="aff4"/>
+      </w:pPr>
+      <w:r>
+        <w:lastRenderedPageBreak/>
+        <w:t>В данной главе была реализована система</w:t>
+      </w:r>
+      <w:r>
+        <w:t xml:space="preserve"> для анализа географически-распределенных данных на платформе PySyft</w:t>
+      </w:r>
+      <w:r>
+        <w:t xml:space="preserve">, было запущено два узла, на которые были загружены данные </w:t>
+      </w:r>
+      <w:r>
+        <w:t>о ядрах клеток</w:t>
+      </w:r>
+      <w:r>
+        <w:t xml:space="preserve"> опухоли молочной железы</w:t>
+      </w:r>
+      <w:r>
+        <w:t>,</w:t>
+      </w:r>
+      <w:r>
+        <w:t xml:space="preserve"> с другого компьютера были получены эти данные, обладающие дифференциальной приватностью, также была реализована прикладная задача по построению модели дерева решений на основе полученных данных.</w:t>
+      </w:r>
+    </w:p>
+    <w:p>
+      <w:pPr>
+        <w:pStyle w:val="1"/>
+        <w:tabs>
+          <w:tab w:val="left" w:pos="284"/>
+          <w:tab w:val="left" w:pos="426"/>
+        </w:tabs>
+        <w:spacing w:after="0" w:line="360" w:lineRule="auto"/>
+        <w:rPr>
+          <w:caps w:val="0"/>
+        </w:rPr>
+      </w:pPr>
+      <w:r>
+        <w:rPr>
+          <w:caps w:val="0"/>
+        </w:rPr>
+        <w:lastRenderedPageBreak/>
+        <w:t>4.</w:t>
+      </w:r>
+      <w:r>
+        <w:rPr>
+          <w:caps w:val="0"/>
+        </w:rPr>
+        <w:t xml:space="preserve"> </w:t>
+      </w:r>
+      <w:r>
+        <w:rPr>
+          <w:caps w:val="0"/>
+        </w:rPr>
+        <w:t>ТЕСТИРОВАНИЕ</w:t>
+      </w:r>
+    </w:p>
+    <w:p>
+      <w:pPr>
+        <w:pStyle w:val="aff4"/>
+        <w:rPr>
+          <w:szCs w:val="28"/>
+          <w:lang w:eastAsia="ja-JP"/>
+        </w:rPr>
+      </w:pPr>
+      <w:r>
+        <w:rPr>
+          <w:szCs w:val="28"/>
+          <w:lang w:eastAsia="ja-JP"/>
+        </w:rPr>
+        <w:t xml:space="preserve">Для </w:t>
+      </w:r>
+      <w:r>
+        <w:rPr>
+          <w:szCs w:val="28"/>
+          <w:lang w:eastAsia="ja-JP"/>
+        </w:rPr>
+        <w:t>тестирования</w:t>
+      </w:r>
+      <w:r>
+        <w:rPr>
+          <w:szCs w:val="28"/>
+          <w:lang w:eastAsia="ja-JP"/>
+        </w:rPr>
+        <w:t xml:space="preserve"> системы</w:t>
+      </w:r>
+      <w:r>
+        <w:rPr>
+          <w:szCs w:val="28"/>
+          <w:lang w:eastAsia="ja-JP"/>
+        </w:rPr>
+        <w:t xml:space="preserve"> для анализа географически-распределенных данных на платформе PySyft</w:t>
+      </w:r>
+      <w:r>
+        <w:rPr>
+          <w:szCs w:val="28"/>
+          <w:lang w:eastAsia="ja-JP"/>
+        </w:rPr>
+        <w:t xml:space="preserve"> </w:t>
+      </w:r>
+      <w:r>
+        <w:rPr>
+          <w:szCs w:val="28"/>
+          <w:lang w:eastAsia="ja-JP"/>
+        </w:rPr>
+        <w:t xml:space="preserve">и функции системы наделять данные на узлах дифференциальной приватностью выведем данные, </w:t>
+      </w:r>
+      <w:r>
+        <w:rPr>
+          <w:szCs w:val="28"/>
+          <w:lang w:eastAsia="ja-JP"/>
+        </w:rPr>
+        <w:t>которые были загружены на узел</w:t>
+      </w:r>
+      <w:r>
+        <w:rPr>
+          <w:szCs w:val="28"/>
+          <w:lang w:eastAsia="ja-JP"/>
+        </w:rPr>
+        <w:t xml:space="preserve"> (рисунок 15)</w:t>
+      </w:r>
+      <w:r>
+        <w:rPr>
+          <w:szCs w:val="28"/>
+          <w:lang w:eastAsia="ja-JP"/>
+        </w:rPr>
+        <w:t xml:space="preserve">, </w:t>
+      </w:r>
+      <w:r>
+        <w:rPr>
+          <w:szCs w:val="28"/>
+          <w:lang w:eastAsia="ja-JP"/>
+        </w:rPr>
+        <w:t xml:space="preserve">а также </w:t>
+      </w:r>
+      <w:r>
+        <w:rPr>
+          <w:szCs w:val="28"/>
+          <w:lang w:eastAsia="ja-JP"/>
+        </w:rPr>
+        <w:t>данные, которые были получены аналитиком данных</w:t>
+      </w:r>
+      <w:r>
+        <w:rPr>
+          <w:szCs w:val="28"/>
+          <w:lang w:eastAsia="ja-JP"/>
+        </w:rPr>
+        <w:t xml:space="preserve"> (рисунок 16)</w:t>
+      </w:r>
+      <w:r>
+        <w:rPr>
+          <w:szCs w:val="28"/>
+          <w:lang w:eastAsia="ja-JP"/>
+        </w:rPr>
+        <w:t>.</w:t>
+      </w:r>
+    </w:p>
+    <w:p>
+      <w:pPr>
+        <w:pStyle w:val="aff4"/>
+        <w:ind w:firstLine="0"/>
+        <w:jc w:val="center"/>
+        <w:rPr>
+          <w:lang w:val="en-US"/>
+        </w:rPr>
+      </w:pPr>
+      <w:r>
+        <w:rPr>
+          <w:lang w:eastAsia="ru-RU"/>
+        </w:rPr>
+        <w:pict w14:anchorId="5470FD00">
+          <v:shape id="_x0000_i1033" type="#_x0000_t75" style="width:447.6pt;height:210pt">
+            <v:imagedata r:id="rId28" o:title="load_data"/>
+          </v:shape>
+        </w:pict>
+      </w:r>
+    </w:p>
+    <w:p>
+      <w:pPr>
+        <w:pStyle w:val="aff4"/>
+        <w:suppressAutoHyphens/>
+        <w:ind w:firstLine="0"/>
+        <w:jc w:val="center"/>
+      </w:pPr>
+      <w:r>
+        <w:t>Рисунок 1</w:t>
+      </w:r>
+      <w:r>
+        <w:t>5</w:t>
+      </w:r>
+      <w:r>
+        <w:t xml:space="preserve"> – </w:t>
+      </w:r>
+      <w:r>
+        <w:t>Загруженные на узел данные</w:t>
+      </w:r>
+    </w:p>
+    <w:p>
+      <w:pPr>
+        <w:pStyle w:val="aff4"/>
+      </w:pPr>
+    </w:p>
+    <w:p>
+      <w:pPr>
+        <w:pStyle w:val="aff4"/>
+        <w:ind w:firstLine="0"/>
+        <w:jc w:val="center"/>
+        <w:rPr>
+          <w:lang w:val="en-US"/>
+        </w:rPr>
+      </w:pPr>
+      <w:r>
+        <w:rPr>
+          <w:lang w:eastAsia="ru-RU"/>
+        </w:rPr>
+        <w:pict w14:anchorId="0441212F">
+          <v:shape id="_x0000_i1034" type="#_x0000_t75" style="width:391.8pt;height:250.2pt">
+            <v:imagedata r:id="rId29" o:title="get_data"/>
+          </v:shape>
+        </w:pict>
+      </w:r>
+    </w:p>
+    <w:p>
+      <w:pPr>
+        <w:pStyle w:val="aff4"/>
+        <w:suppressAutoHyphens/>
+        <w:ind w:firstLine="0"/>
+        <w:jc w:val="center"/>
+      </w:pPr>
+      <w:r>
+        <w:t>Рисунок 1</w:t>
+      </w:r>
+      <w:r>
+        <w:t>6</w:t>
+      </w:r>
+      <w:r>
+        <w:t xml:space="preserve"> – </w:t>
+      </w:r>
+      <w:r>
+        <w:t>Полученные данные</w:t>
+      </w:r>
+    </w:p>
+    <w:p>
+      <w:pPr>
+        <w:pStyle w:val="aff4"/>
+        <w:suppressAutoHyphens/>
+        <w:ind w:firstLine="0"/>
+      </w:pPr>
+    </w:p>
+    <w:p>
+      <w:pPr>
+        <w:pStyle w:val="aff4"/>
+      </w:pPr>
+      <w:r>
+        <w:t xml:space="preserve">После обучения модели на наборе данных, размещенном на первом узле, </w:t>
+      </w:r>
+      <w:r>
+        <w:t xml:space="preserve">среднее </w:t>
+      </w:r>
+      <w:r>
+        <w:t>значение точности модели было равно 0,88</w:t>
+      </w:r>
+      <w:r>
+        <w:t>.</w:t>
+      </w:r>
+      <w:r>
+        <w:t xml:space="preserve"> После последующего обучения этой же модели на наборе данных, размещенном на втором узле, </w:t>
+      </w:r>
+      <w:r>
+        <w:t xml:space="preserve">среднее </w:t>
+      </w:r>
+      <w:r>
+        <w:t xml:space="preserve">значение точности модели было равно </w:t>
+      </w:r>
+      <w:r>
+        <w:t>0</w:t>
+      </w:r>
+      <w:r>
+        <w:t>,</w:t>
+      </w:r>
+      <w:r>
+        <w:t>94</w:t>
+      </w:r>
+      <w:r>
+        <w:t>.</w:t>
+      </w:r>
+    </w:p>
+    <w:p>
+      <w:pPr>
+        <w:pStyle w:val="aff4"/>
+      </w:pPr>
       <w:bookmarkStart w:id="39" w:name="_GoBack"/>
       <w:bookmarkEnd w:id="39"/>
+    </w:p>
+    <w:p>
+      <w:pPr>
+        <w:pStyle w:val="aff4"/>
+      </w:pPr>
+      <w:r>
+        <w:rPr>
+          <w:b/>
+          <w:szCs w:val="28"/>
+        </w:rPr>
+        <w:t xml:space="preserve">Выводы по </w:t>
+      </w:r>
+      <w:r>
+        <w:rPr>
+          <w:b/>
+          <w:szCs w:val="28"/>
+        </w:rPr>
+        <w:t>четвертой</w:t>
+      </w:r>
+      <w:r>
+        <w:rPr>
+          <w:b/>
+          <w:szCs w:val="28"/>
+        </w:rPr>
+        <w:t xml:space="preserve"> главе</w:t>
+      </w:r>
+    </w:p>
+    <w:p>
+      <w:pPr>
+        <w:pStyle w:val="aff4"/>
+      </w:pPr>
+      <w:r>
+        <w:t xml:space="preserve">В данной главе была </w:t>
+      </w:r>
+      <w:r>
+        <w:t xml:space="preserve">протестирована </w:t>
+      </w:r>
+      <w:r>
+        <w:t>система</w:t>
+      </w:r>
+      <w:r>
+        <w:t xml:space="preserve"> для анализа географически-распределенных данных на платформе PySyft</w:t>
+      </w:r>
+      <w:r>
+        <w:t xml:space="preserve"> на возможность загрузки данные на узел, получения этих данных, преобразованных с дифференциальной приватностью. Также были получены результаты точности построенной модели дерева решений после обучения на данных, размещенных на двух узлах.</w:t>
+      </w:r>
     </w:p>
     <w:p>
       <w:pPr>
@@ -11056,6 +12251,9 @@
       </w:r>
       <w:r>
         <w:t xml:space="preserve"> </w:t>
+      </w:r>
+      <w:r>
+        <w:t xml:space="preserve">и реализована </w:t>
       </w:r>
       <w:r>
         <w:rPr>
@@ -11672,7 +12870,7 @@
         </w:rPr>
         <w:t xml:space="preserve"> URL: </w:t>
       </w:r>
-      <w:hyperlink r:id="rId28" w:history="1">
+      <w:hyperlink r:id="rId30" w:history="1">
         <w:r>
           <w:rPr>
             <w:rStyle w:val="a7"/>
@@ -11969,7 +13167,7 @@
         </w:rPr>
         <w:t xml:space="preserve">Конфиденциальное машинное обучение. Библиотека PySyft. [Электронный ресурс] URL: </w:t>
       </w:r>
-      <w:hyperlink r:id="rId29" w:history="1">
+      <w:hyperlink r:id="rId31" w:history="1">
         <w:r>
           <w:rPr>
             <w:rStyle w:val="a7"/>
@@ -12146,7 +13344,7 @@
         </w:rPr>
         <w:t xml:space="preserve">Официальный сайт OpenMined. [Электронный ресурс] URL: </w:t>
       </w:r>
-      <w:hyperlink r:id="rId30" w:history="1">
+      <w:hyperlink r:id="rId32" w:history="1">
         <w:r>
           <w:rPr>
             <w:rStyle w:val="a7"/>
@@ -12341,8 +13539,8 @@
       </w:r>
     </w:p>
     <w:sectPr>
-      <w:footerReference w:type="default" r:id="rId31"/>
-      <w:footerReference w:type="first" r:id="rId32"/>
+      <w:footerReference w:type="default" r:id="rId33"/>
+      <w:footerReference w:type="first" r:id="rId34"/>
       <w:pgSz w:w="11906" w:h="16838" w:code="9"/>
       <w:pgMar w:top="1134" w:right="851" w:bottom="1134" w:left="1985" w:header="709" w:footer="709" w:gutter="0"/>
       <w:cols w:space="708"/>
@@ -12586,7 +13784,7 @@
         <w:sz w:val="28"/>
         <w:szCs w:val="28"/>
       </w:rPr>
-      <w:t>26</w:t>
+      <w:t>30</w:t>
     </w:r>
     <w:r>
       <w:rPr>
@@ -17722,7 +18920,7 @@
   <w:style w:type="paragraph" w:default="1" w:styleId="a0">
     <w:name w:val="Normal"/>
     <w:qFormat/>
-    <w:rsid w:val="00900727"/>
+    <w:rsid w:val="00254523"/>
   </w:style>
   <w:style w:type="paragraph" w:styleId="1">
     <w:name w:val="heading 1"/>
@@ -17952,7 +19150,6 @@
   <w:style w:type="character" w:default="1" w:styleId="a1">
     <w:name w:val="Default Paragraph Font"/>
     <w:uiPriority w:val="1"/>
-    <w:semiHidden/>
     <w:unhideWhenUsed/>
   </w:style>
   <w:style w:type="table" w:default="1" w:styleId="a2">
@@ -19551,7 +20748,7 @@
 </file>
 
 <file path=customXml/itemProps1.xml><?xml version="1.0" encoding="utf-8"?>
-<ds:datastoreItem xmlns:ds="http://schemas.openxmlformats.org/officeDocument/2006/customXml" ds:itemID="{E18D4055-F61C-470A-B030-C4ECDD411009}">
+<ds:datastoreItem xmlns:ds="http://schemas.openxmlformats.org/officeDocument/2006/customXml" ds:itemID="{161444E5-F563-4DCE-B64D-8CE4CFFF51AF}">
   <ds:schemaRefs>
     <ds:schemaRef ds:uri="http://schemas.openxmlformats.org/officeDocument/2006/bibliography"/>
   </ds:schemaRefs>

</xml_diff>